<commit_message>
add overflow detail bill
</commit_message>
<xml_diff>
--- a/doc/Guide.docx
+++ b/doc/Guide.docx
@@ -7,8 +7,13 @@
         <w:pStyle w:val="Heading1"/>
       </w:pPr>
       <w:r>
-        <w:t>Guide d’utilisation</w:t>
-      </w:r>
+        <w:t xml:space="preserve">Guide </w:t>
+      </w:r>
+      <w:proofErr w:type="spellStart"/>
+      <w:r>
+        <w:t>d’utilisation</w:t>
+      </w:r>
+      <w:proofErr w:type="spellEnd"/>
     </w:p>
     <w:p/>
     <w:p>
@@ -19,9 +24,19 @@
           <w:numId w:val="1"/>
         </w:numPr>
       </w:pPr>
-      <w:r>
-        <w:t>Gestion de projet</w:t>
-      </w:r>
+      <w:proofErr w:type="spellStart"/>
+      <w:r>
+        <w:t>Gestion</w:t>
+      </w:r>
+      <w:proofErr w:type="spellEnd"/>
+      <w:r>
+        <w:t xml:space="preserve"> de </w:t>
+      </w:r>
+      <w:proofErr w:type="spellStart"/>
+      <w:r>
+        <w:t>projet</w:t>
+      </w:r>
+      <w:proofErr w:type="spellEnd"/>
     </w:p>
     <w:p>
       <w:pPr>
@@ -37,17 +52,56 @@
           <w:numId w:val="1"/>
         </w:numPr>
       </w:pPr>
-      <w:r>
-        <w:t>Ajout d’un nouveau projet</w:t>
-      </w:r>
+      <w:proofErr w:type="spellStart"/>
+      <w:r>
+        <w:t>Ajout</w:t>
+      </w:r>
+      <w:proofErr w:type="spellEnd"/>
+      <w:r>
+        <w:t xml:space="preserve"> d’un nouveau </w:t>
+      </w:r>
+      <w:proofErr w:type="spellStart"/>
+      <w:r>
+        <w:t>projet</w:t>
+      </w:r>
+      <w:proofErr w:type="spellEnd"/>
     </w:p>
     <w:p>
       <w:pPr>
         <w:pStyle w:val="ListParagraph"/>
         <w:ind w:left="1440"/>
       </w:pPr>
-      <w:r>
-        <w:t xml:space="preserve">L’ajout d’un nouveau projet se fait en entrant dans le menu </w:t>
+      <w:proofErr w:type="spellStart"/>
+      <w:r>
+        <w:t>L’ajout</w:t>
+      </w:r>
+      <w:proofErr w:type="spellEnd"/>
+      <w:r>
+        <w:t xml:space="preserve"> d’un nouveau </w:t>
+      </w:r>
+      <w:proofErr w:type="spellStart"/>
+      <w:r>
+        <w:t>projet</w:t>
+      </w:r>
+      <w:proofErr w:type="spellEnd"/>
+      <w:r>
+        <w:t xml:space="preserve"> se fait </w:t>
+      </w:r>
+      <w:proofErr w:type="spellStart"/>
+      <w:r>
+        <w:t>en</w:t>
+      </w:r>
+      <w:proofErr w:type="spellEnd"/>
+      <w:r>
+        <w:t xml:space="preserve"> entrant </w:t>
+      </w:r>
+      <w:proofErr w:type="spellStart"/>
+      <w:r>
+        <w:t>dans</w:t>
+      </w:r>
+      <w:proofErr w:type="spellEnd"/>
+      <w:r>
+        <w:t xml:space="preserve"> le menu </w:t>
       </w:r>
     </w:p>
     <w:p>
@@ -62,7 +116,20 @@
         <w:t>Add New Project</w:t>
       </w:r>
       <w:r>
-        <w:t xml:space="preserve"> “ dans le menu a gauche.</w:t>
+        <w:t xml:space="preserve"> </w:t>
+      </w:r>
+      <w:proofErr w:type="gramStart"/>
+      <w:r>
+        <w:t xml:space="preserve">“ </w:t>
+      </w:r>
+      <w:proofErr w:type="spellStart"/>
+      <w:r>
+        <w:t>dans</w:t>
+      </w:r>
+      <w:proofErr w:type="spellEnd"/>
+      <w:proofErr w:type="gramEnd"/>
+      <w:r>
+        <w:t xml:space="preserve"> le menu a gauche.</w:t>
       </w:r>
     </w:p>
     <w:p>
@@ -116,9 +183,96 @@
         <w:pStyle w:val="ListParagraph"/>
         <w:ind w:left="1440"/>
       </w:pPr>
-      <w:r>
-        <w:t>Arrivant dans le formulaire d’ajout, l’utilisateur doit remplire les informations concernant le projet qui sont :</w:t>
-      </w:r>
+      <w:proofErr w:type="spellStart"/>
+      <w:r>
+        <w:t>Arrivant</w:t>
+      </w:r>
+      <w:proofErr w:type="spellEnd"/>
+      <w:r>
+        <w:t xml:space="preserve"> </w:t>
+      </w:r>
+      <w:proofErr w:type="spellStart"/>
+      <w:r>
+        <w:t>dans</w:t>
+      </w:r>
+      <w:proofErr w:type="spellEnd"/>
+      <w:r>
+        <w:t xml:space="preserve"> le </w:t>
+      </w:r>
+      <w:proofErr w:type="spellStart"/>
+      <w:r>
+        <w:t>formulaire</w:t>
+      </w:r>
+      <w:proofErr w:type="spellEnd"/>
+      <w:r>
+        <w:t xml:space="preserve"> </w:t>
+      </w:r>
+      <w:proofErr w:type="spellStart"/>
+      <w:r>
+        <w:t>d’ajout</w:t>
+      </w:r>
+      <w:proofErr w:type="spellEnd"/>
+      <w:r>
+        <w:t xml:space="preserve">, </w:t>
+      </w:r>
+      <w:proofErr w:type="spellStart"/>
+      <w:r>
+        <w:t>l’utilisateur</w:t>
+      </w:r>
+      <w:proofErr w:type="spellEnd"/>
+      <w:r>
+        <w:t xml:space="preserve"> </w:t>
+      </w:r>
+      <w:proofErr w:type="spellStart"/>
+      <w:r>
+        <w:t>doit</w:t>
+      </w:r>
+      <w:proofErr w:type="spellEnd"/>
+      <w:r>
+        <w:t xml:space="preserve"> </w:t>
+      </w:r>
+      <w:proofErr w:type="spellStart"/>
+      <w:r>
+        <w:t>remplire</w:t>
+      </w:r>
+      <w:proofErr w:type="spellEnd"/>
+      <w:r>
+        <w:t xml:space="preserve"> les </w:t>
+      </w:r>
+      <w:proofErr w:type="spellStart"/>
+      <w:r>
+        <w:t>informations</w:t>
+      </w:r>
+      <w:proofErr w:type="spellEnd"/>
+      <w:r>
+        <w:t xml:space="preserve"> </w:t>
+      </w:r>
+      <w:proofErr w:type="spellStart"/>
+      <w:r>
+        <w:t>concernant</w:t>
+      </w:r>
+      <w:proofErr w:type="spellEnd"/>
+      <w:r>
+        <w:t xml:space="preserve"> le </w:t>
+      </w:r>
+      <w:proofErr w:type="spellStart"/>
+      <w:r>
+        <w:t>projet</w:t>
+      </w:r>
+      <w:proofErr w:type="spellEnd"/>
+      <w:r>
+        <w:t xml:space="preserve"> qui </w:t>
+      </w:r>
+      <w:proofErr w:type="spellStart"/>
+      <w:proofErr w:type="gramStart"/>
+      <w:r>
+        <w:t>sont</w:t>
+      </w:r>
+      <w:proofErr w:type="spellEnd"/>
+      <w:r>
+        <w:t xml:space="preserve"> :</w:t>
+      </w:r>
+      <w:proofErr w:type="gramEnd"/>
     </w:p>
     <w:p>
       <w:pPr>
@@ -129,7 +283,15 @@
         </w:numPr>
       </w:pPr>
       <w:r>
-        <w:t xml:space="preserve">Les informations generals : </w:t>
+        <w:t xml:space="preserve">Les </w:t>
+      </w:r>
+      <w:proofErr w:type="spellStart"/>
+      <w:r>
+        <w:t>informations</w:t>
+      </w:r>
+      <w:proofErr w:type="spellEnd"/>
+      <w:r>
+        <w:t xml:space="preserve"> generals : </w:t>
       </w:r>
     </w:p>
     <w:p>
@@ -156,8 +318,13 @@
         <w:t>N</w:t>
       </w:r>
       <w:r>
-        <w:t>om du projet</w:t>
-      </w:r>
+        <w:t xml:space="preserve">om du </w:t>
+      </w:r>
+      <w:proofErr w:type="spellStart"/>
+      <w:r>
+        <w:t>projet</w:t>
+      </w:r>
+      <w:proofErr w:type="spellEnd"/>
     </w:p>
     <w:p>
       <w:pPr>
@@ -167,12 +334,14 @@
           <w:numId w:val="2"/>
         </w:numPr>
       </w:pPr>
+      <w:proofErr w:type="spellStart"/>
       <w:r>
         <w:t>Localis</w:t>
       </w:r>
       <w:r>
         <w:t>ation</w:t>
       </w:r>
+      <w:proofErr w:type="spellEnd"/>
     </w:p>
     <w:p>
       <w:pPr>
@@ -197,14 +366,67 @@
       <w:r>
         <w:t xml:space="preserve"> </w:t>
       </w:r>
-      <w:r>
-        <w:t xml:space="preserve">Custommer ou le client, on click sur le bouton </w:t>
+      <w:proofErr w:type="spellStart"/>
+      <w:r>
+        <w:t>Custommer</w:t>
+      </w:r>
+      <w:proofErr w:type="spellEnd"/>
+      <w:r>
+        <w:t xml:space="preserve"> </w:t>
+      </w:r>
+      <w:proofErr w:type="spellStart"/>
+      <w:r>
+        <w:t>ou</w:t>
+      </w:r>
+      <w:proofErr w:type="spellEnd"/>
+      <w:r>
+        <w:t xml:space="preserve"> le client, on click sur le bouton </w:t>
       </w:r>
       <w:r>
         <w:t>“…”</w:t>
       </w:r>
       <w:r>
-        <w:t xml:space="preserve">a droite pour avoir un pop-up pour selectionner le client du projet. </w:t>
+        <w:t xml:space="preserve">a </w:t>
+      </w:r>
+      <w:proofErr w:type="spellStart"/>
+      <w:r>
+        <w:t>droite</w:t>
+      </w:r>
+      <w:proofErr w:type="spellEnd"/>
+      <w:r>
+        <w:t xml:space="preserve"> pour </w:t>
+      </w:r>
+      <w:proofErr w:type="spellStart"/>
+      <w:r>
+        <w:t>avoir</w:t>
+      </w:r>
+      <w:proofErr w:type="spellEnd"/>
+      <w:r>
+        <w:t xml:space="preserve"> </w:t>
+      </w:r>
+      <w:proofErr w:type="gramStart"/>
+      <w:r>
+        <w:t>un</w:t>
+      </w:r>
+      <w:proofErr w:type="gramEnd"/>
+      <w:r>
+        <w:t xml:space="preserve"> pop-up pour </w:t>
+      </w:r>
+      <w:proofErr w:type="spellStart"/>
+      <w:r>
+        <w:t>selectionner</w:t>
+      </w:r>
+      <w:proofErr w:type="spellEnd"/>
+      <w:r>
+        <w:t xml:space="preserve"> le client du </w:t>
+      </w:r>
+      <w:proofErr w:type="spellStart"/>
+      <w:r>
+        <w:t>projet</w:t>
+      </w:r>
+      <w:proofErr w:type="spellEnd"/>
+      <w:r>
+        <w:t xml:space="preserve">. </w:t>
       </w:r>
       <w:r>
         <w:rPr>
@@ -253,7 +475,73 @@
         <w:ind w:left="2925"/>
       </w:pPr>
       <w:r>
-        <w:t>Si c’est le cas d’un nouveau client, on doit l’ajouter en allant dans le module de gestion de client section V.</w:t>
+        <w:t xml:space="preserve">Si </w:t>
+      </w:r>
+      <w:proofErr w:type="spellStart"/>
+      <w:r>
+        <w:t>c’est</w:t>
+      </w:r>
+      <w:proofErr w:type="spellEnd"/>
+      <w:r>
+        <w:t xml:space="preserve"> le </w:t>
+      </w:r>
+      <w:proofErr w:type="spellStart"/>
+      <w:proofErr w:type="gramStart"/>
+      <w:r>
+        <w:t>cas</w:t>
+      </w:r>
+      <w:proofErr w:type="spellEnd"/>
+      <w:proofErr w:type="gramEnd"/>
+      <w:r>
+        <w:t xml:space="preserve"> d’un nouveau client, on </w:t>
+      </w:r>
+      <w:proofErr w:type="spellStart"/>
+      <w:r>
+        <w:t>doit</w:t>
+      </w:r>
+      <w:proofErr w:type="spellEnd"/>
+      <w:r>
+        <w:t xml:space="preserve"> </w:t>
+      </w:r>
+      <w:proofErr w:type="spellStart"/>
+      <w:r>
+        <w:t>l’ajouter</w:t>
+      </w:r>
+      <w:proofErr w:type="spellEnd"/>
+      <w:r>
+        <w:t xml:space="preserve"> </w:t>
+      </w:r>
+      <w:proofErr w:type="spellStart"/>
+      <w:r>
+        <w:t>en</w:t>
+      </w:r>
+      <w:proofErr w:type="spellEnd"/>
+      <w:r>
+        <w:t xml:space="preserve"> </w:t>
+      </w:r>
+      <w:proofErr w:type="spellStart"/>
+      <w:r>
+        <w:t>allant</w:t>
+      </w:r>
+      <w:proofErr w:type="spellEnd"/>
+      <w:r>
+        <w:t xml:space="preserve"> </w:t>
+      </w:r>
+      <w:proofErr w:type="spellStart"/>
+      <w:r>
+        <w:t>dans</w:t>
+      </w:r>
+      <w:proofErr w:type="spellEnd"/>
+      <w:r>
+        <w:t xml:space="preserve"> le module de </w:t>
+      </w:r>
+      <w:proofErr w:type="spellStart"/>
+      <w:r>
+        <w:t>gestion</w:t>
+      </w:r>
+      <w:proofErr w:type="spellEnd"/>
+      <w:r>
+        <w:t xml:space="preserve"> de client section V.</w:t>
       </w:r>
     </w:p>
     <w:p>
@@ -265,7 +553,87 @@
         </w:numPr>
       </w:pPr>
       <w:r>
-        <w:t>Contractor ou le contracteur, simmilaire a celui du client, pour le gerer c’est dans le moduel de gestion de contracteur section VI.</w:t>
+        <w:t xml:space="preserve">Contractor </w:t>
+      </w:r>
+      <w:proofErr w:type="spellStart"/>
+      <w:r>
+        <w:t>ou</w:t>
+      </w:r>
+      <w:proofErr w:type="spellEnd"/>
+      <w:r>
+        <w:t xml:space="preserve"> le </w:t>
+      </w:r>
+      <w:proofErr w:type="spellStart"/>
+      <w:r>
+        <w:t>contracteur</w:t>
+      </w:r>
+      <w:proofErr w:type="spellEnd"/>
+      <w:r>
+        <w:t xml:space="preserve">, </w:t>
+      </w:r>
+      <w:proofErr w:type="spellStart"/>
+      <w:r>
+        <w:t>simmilaire</w:t>
+      </w:r>
+      <w:proofErr w:type="spellEnd"/>
+      <w:r>
+        <w:t xml:space="preserve"> a </w:t>
+      </w:r>
+      <w:proofErr w:type="spellStart"/>
+      <w:r>
+        <w:t>celui</w:t>
+      </w:r>
+      <w:proofErr w:type="spellEnd"/>
+      <w:r>
+        <w:t xml:space="preserve"> du client, pour le </w:t>
+      </w:r>
+      <w:proofErr w:type="spellStart"/>
+      <w:r>
+        <w:t>gerer</w:t>
+      </w:r>
+      <w:proofErr w:type="spellEnd"/>
+      <w:r>
+        <w:t xml:space="preserve"> </w:t>
+      </w:r>
+      <w:proofErr w:type="spellStart"/>
+      <w:r>
+        <w:t>c’est</w:t>
+      </w:r>
+      <w:proofErr w:type="spellEnd"/>
+      <w:r>
+        <w:t xml:space="preserve"> </w:t>
+      </w:r>
+      <w:proofErr w:type="spellStart"/>
+      <w:r>
+        <w:t>dans</w:t>
+      </w:r>
+      <w:proofErr w:type="spellEnd"/>
+      <w:r>
+        <w:t xml:space="preserve"> le </w:t>
+      </w:r>
+      <w:proofErr w:type="spellStart"/>
+      <w:r>
+        <w:t>moduel</w:t>
+      </w:r>
+      <w:proofErr w:type="spellEnd"/>
+      <w:r>
+        <w:t xml:space="preserve"> de </w:t>
+      </w:r>
+      <w:proofErr w:type="spellStart"/>
+      <w:r>
+        <w:t>gestion</w:t>
+      </w:r>
+      <w:proofErr w:type="spellEnd"/>
+      <w:r>
+        <w:t xml:space="preserve"> de </w:t>
+      </w:r>
+      <w:proofErr w:type="spellStart"/>
+      <w:r>
+        <w:t>contracteur</w:t>
+      </w:r>
+      <w:proofErr w:type="spellEnd"/>
+      <w:r>
+        <w:t xml:space="preserve"> section VI.</w:t>
       </w:r>
     </w:p>
     <w:p>
@@ -276,17 +644,149 @@
           <w:numId w:val="2"/>
         </w:numPr>
       </w:pPr>
-      <w:r>
-        <w:t>L’avance de depart</w:t>
-      </w:r>
-      <w:r>
-        <w:t xml:space="preserve"> (facultatif)</w:t>
-      </w:r>
-      <w:r>
-        <w:t xml:space="preserve">, c’est la somme d’argent que le client donne au contracteur </w:t>
-      </w:r>
-      <w:r>
-        <w:t>comme avance, cette valeur sera inclue automatiquement dans le premier decompte pendant la gestion de decompte.</w:t>
+      <w:proofErr w:type="spellStart"/>
+      <w:r>
+        <w:t>L’avance</w:t>
+      </w:r>
+      <w:proofErr w:type="spellEnd"/>
+      <w:r>
+        <w:t xml:space="preserve"> de depart</w:t>
+      </w:r>
+      <w:r>
+        <w:t xml:space="preserve"> (</w:t>
+      </w:r>
+      <w:proofErr w:type="spellStart"/>
+      <w:r>
+        <w:t>facultatif</w:t>
+      </w:r>
+      <w:proofErr w:type="spellEnd"/>
+      <w:r>
+        <w:t>)</w:t>
+      </w:r>
+      <w:r>
+        <w:t xml:space="preserve">, </w:t>
+      </w:r>
+      <w:proofErr w:type="spellStart"/>
+      <w:r>
+        <w:t>c’est</w:t>
+      </w:r>
+      <w:proofErr w:type="spellEnd"/>
+      <w:r>
+        <w:t xml:space="preserve"> la </w:t>
+      </w:r>
+      <w:proofErr w:type="spellStart"/>
+      <w:proofErr w:type="gramStart"/>
+      <w:r>
+        <w:t>somme</w:t>
+      </w:r>
+      <w:proofErr w:type="spellEnd"/>
+      <w:proofErr w:type="gramEnd"/>
+      <w:r>
+        <w:t xml:space="preserve"> </w:t>
+      </w:r>
+      <w:proofErr w:type="spellStart"/>
+      <w:r>
+        <w:t>d’argent</w:t>
+      </w:r>
+      <w:proofErr w:type="spellEnd"/>
+      <w:r>
+        <w:t xml:space="preserve"> que le client </w:t>
+      </w:r>
+      <w:proofErr w:type="spellStart"/>
+      <w:r>
+        <w:t>donne</w:t>
+      </w:r>
+      <w:proofErr w:type="spellEnd"/>
+      <w:r>
+        <w:t xml:space="preserve"> au </w:t>
+      </w:r>
+      <w:proofErr w:type="spellStart"/>
+      <w:r>
+        <w:t>contracteur</w:t>
+      </w:r>
+      <w:proofErr w:type="spellEnd"/>
+      <w:r>
+        <w:t xml:space="preserve"> </w:t>
+      </w:r>
+      <w:proofErr w:type="spellStart"/>
+      <w:r>
+        <w:t>comme</w:t>
+      </w:r>
+      <w:proofErr w:type="spellEnd"/>
+      <w:r>
+        <w:t xml:space="preserve"> </w:t>
+      </w:r>
+      <w:proofErr w:type="spellStart"/>
+      <w:r>
+        <w:t>avance</w:t>
+      </w:r>
+      <w:proofErr w:type="spellEnd"/>
+      <w:r>
+        <w:t xml:space="preserve">, </w:t>
+      </w:r>
+      <w:proofErr w:type="spellStart"/>
+      <w:r>
+        <w:t>cette</w:t>
+      </w:r>
+      <w:proofErr w:type="spellEnd"/>
+      <w:r>
+        <w:t xml:space="preserve"> </w:t>
+      </w:r>
+      <w:proofErr w:type="spellStart"/>
+      <w:r>
+        <w:t>valeur</w:t>
+      </w:r>
+      <w:proofErr w:type="spellEnd"/>
+      <w:r>
+        <w:t xml:space="preserve"> sera </w:t>
+      </w:r>
+      <w:proofErr w:type="spellStart"/>
+      <w:r>
+        <w:t>inclue</w:t>
+      </w:r>
+      <w:proofErr w:type="spellEnd"/>
+      <w:r>
+        <w:t xml:space="preserve"> </w:t>
+      </w:r>
+      <w:proofErr w:type="spellStart"/>
+      <w:r>
+        <w:t>automatiquement</w:t>
+      </w:r>
+      <w:proofErr w:type="spellEnd"/>
+      <w:r>
+        <w:t xml:space="preserve"> </w:t>
+      </w:r>
+      <w:proofErr w:type="spellStart"/>
+      <w:r>
+        <w:t>dans</w:t>
+      </w:r>
+      <w:proofErr w:type="spellEnd"/>
+      <w:r>
+        <w:t xml:space="preserve"> le premier </w:t>
+      </w:r>
+      <w:proofErr w:type="spellStart"/>
+      <w:r>
+        <w:t>decompte</w:t>
+      </w:r>
+      <w:proofErr w:type="spellEnd"/>
+      <w:r>
+        <w:t xml:space="preserve"> pendant la </w:t>
+      </w:r>
+      <w:proofErr w:type="spellStart"/>
+      <w:r>
+        <w:t>gestion</w:t>
+      </w:r>
+      <w:proofErr w:type="spellEnd"/>
+      <w:r>
+        <w:t xml:space="preserve"> de </w:t>
+      </w:r>
+      <w:proofErr w:type="spellStart"/>
+      <w:r>
+        <w:t>decompte</w:t>
+      </w:r>
+      <w:proofErr w:type="spellEnd"/>
+      <w:r>
+        <w:t>.</w:t>
       </w:r>
     </w:p>
     <w:p>
@@ -298,13 +798,81 @@
         </w:numPr>
       </w:pPr>
       <w:r>
-        <w:t>Less Retention Money</w:t>
-      </w:r>
-      <w:r>
-        <w:t xml:space="preserve"> (%) (obligatoire), </w:t>
-      </w:r>
-      <w:r>
-        <w:t>c’est le taux de retenu sur la somme a chaque decompte (10% pardefaut d’apres le spec).</w:t>
+        <w:t>Less Retention Money (%) (</w:t>
+      </w:r>
+      <w:proofErr w:type="spellStart"/>
+      <w:proofErr w:type="gramStart"/>
+      <w:r>
+        <w:t>obligatoire</w:t>
+      </w:r>
+      <w:proofErr w:type="spellEnd"/>
+      <w:proofErr w:type="gramEnd"/>
+      <w:r>
+        <w:t xml:space="preserve">), </w:t>
+      </w:r>
+      <w:proofErr w:type="spellStart"/>
+      <w:r>
+        <w:t>c’est</w:t>
+      </w:r>
+      <w:proofErr w:type="spellEnd"/>
+      <w:r>
+        <w:t xml:space="preserve"> le </w:t>
+      </w:r>
+      <w:proofErr w:type="spellStart"/>
+      <w:r>
+        <w:t>taux</w:t>
+      </w:r>
+      <w:proofErr w:type="spellEnd"/>
+      <w:r>
+        <w:t xml:space="preserve"> de </w:t>
+      </w:r>
+      <w:proofErr w:type="spellStart"/>
+      <w:r>
+        <w:t>retenu</w:t>
+      </w:r>
+      <w:proofErr w:type="spellEnd"/>
+      <w:r>
+        <w:t xml:space="preserve"> sur la </w:t>
+      </w:r>
+      <w:proofErr w:type="spellStart"/>
+      <w:r>
+        <w:t>somme</w:t>
+      </w:r>
+      <w:proofErr w:type="spellEnd"/>
+      <w:r>
+        <w:t xml:space="preserve"> a </w:t>
+      </w:r>
+      <w:proofErr w:type="spellStart"/>
+      <w:r>
+        <w:t>chaque</w:t>
+      </w:r>
+      <w:proofErr w:type="spellEnd"/>
+      <w:r>
+        <w:t xml:space="preserve"> </w:t>
+      </w:r>
+      <w:proofErr w:type="spellStart"/>
+      <w:r>
+        <w:t>decompte</w:t>
+      </w:r>
+      <w:proofErr w:type="spellEnd"/>
+      <w:r>
+        <w:t xml:space="preserve"> (10% </w:t>
+      </w:r>
+      <w:proofErr w:type="spellStart"/>
+      <w:r>
+        <w:t>pardefaut</w:t>
+      </w:r>
+      <w:proofErr w:type="spellEnd"/>
+      <w:r>
+        <w:t xml:space="preserve"> </w:t>
+      </w:r>
+      <w:proofErr w:type="spellStart"/>
+      <w:r>
+        <w:t>d’apres</w:t>
+      </w:r>
+      <w:proofErr w:type="spellEnd"/>
+      <w:r>
+        <w:t xml:space="preserve"> le spec).</w:t>
       </w:r>
     </w:p>
     <w:p>
@@ -316,10 +884,47 @@
         </w:numPr>
       </w:pPr>
       <w:r>
-        <w:t>Contract value</w:t>
-      </w:r>
-      <w:r>
-        <w:t>, la valeur du contrat du projet (en Rs).</w:t>
+        <w:t xml:space="preserve">Contract value, la </w:t>
+      </w:r>
+      <w:proofErr w:type="spellStart"/>
+      <w:r>
+        <w:t>valeur</w:t>
+      </w:r>
+      <w:proofErr w:type="spellEnd"/>
+      <w:r>
+        <w:t xml:space="preserve"> du </w:t>
+      </w:r>
+      <w:proofErr w:type="spellStart"/>
+      <w:r>
+        <w:t>contrat</w:t>
+      </w:r>
+      <w:proofErr w:type="spellEnd"/>
+      <w:r>
+        <w:t xml:space="preserve"> du </w:t>
+      </w:r>
+      <w:proofErr w:type="spellStart"/>
+      <w:r>
+        <w:t>projet</w:t>
+      </w:r>
+      <w:proofErr w:type="spellEnd"/>
+      <w:r>
+        <w:t xml:space="preserve"> (</w:t>
+      </w:r>
+      <w:proofErr w:type="spellStart"/>
+      <w:r>
+        <w:t>en</w:t>
+      </w:r>
+      <w:proofErr w:type="spellEnd"/>
+      <w:r>
+        <w:t xml:space="preserve"> </w:t>
+      </w:r>
+      <w:proofErr w:type="spellStart"/>
+      <w:r>
+        <w:t>Rs</w:t>
+      </w:r>
+      <w:proofErr w:type="spellEnd"/>
+      <w:r>
+        <w:t>).</w:t>
       </w:r>
     </w:p>
     <w:p>
@@ -337,16 +942,42 @@
         </w:numPr>
       </w:pPr>
       <w:r>
-        <w:t xml:space="preserve">Le(s) ingenieur(s) </w:t>
-      </w:r>
-      <w:r>
-        <w:t>responsable(s)</w:t>
-      </w:r>
-      <w:r>
-        <w:t xml:space="preserve"> du projet</w:t>
-      </w:r>
-      <w:r>
-        <w:t xml:space="preserve"> (facultatif)</w:t>
+        <w:t xml:space="preserve">Le(s) </w:t>
+      </w:r>
+      <w:proofErr w:type="spellStart"/>
+      <w:r>
+        <w:t>ingenieur</w:t>
+      </w:r>
+      <w:proofErr w:type="spellEnd"/>
+      <w:r>
+        <w:t xml:space="preserve">(s) </w:t>
+      </w:r>
+      <w:proofErr w:type="spellStart"/>
+      <w:r>
+        <w:t>responsable</w:t>
+      </w:r>
+      <w:proofErr w:type="spellEnd"/>
+      <w:r>
+        <w:t>(s)</w:t>
+      </w:r>
+      <w:r>
+        <w:t xml:space="preserve"> du </w:t>
+      </w:r>
+      <w:proofErr w:type="spellStart"/>
+      <w:r>
+        <w:t>projet</w:t>
+      </w:r>
+      <w:proofErr w:type="spellEnd"/>
+      <w:r>
+        <w:t xml:space="preserve"> (</w:t>
+      </w:r>
+      <w:proofErr w:type="spellStart"/>
+      <w:r>
+        <w:t>facultatif</w:t>
+      </w:r>
+      <w:proofErr w:type="spellEnd"/>
+      <w:r>
+        <w:t>)</w:t>
       </w:r>
     </w:p>
     <w:p>
@@ -355,10 +986,68 @@
         <w:ind w:left="2205"/>
       </w:pPr>
       <w:r>
-        <w:t xml:space="preserve">Encore une fois comme le cas du client et contracteur, </w:t>
-      </w:r>
-      <w:r>
-        <w:t xml:space="preserve">on click sur le bouton “…” pour selectionner un ingenieur, </w:t>
+        <w:t xml:space="preserve">Encore </w:t>
+      </w:r>
+      <w:proofErr w:type="spellStart"/>
+      <w:r>
+        <w:t>une</w:t>
+      </w:r>
+      <w:proofErr w:type="spellEnd"/>
+      <w:r>
+        <w:t xml:space="preserve"> </w:t>
+      </w:r>
+      <w:proofErr w:type="spellStart"/>
+      <w:r>
+        <w:t>fois</w:t>
+      </w:r>
+      <w:proofErr w:type="spellEnd"/>
+      <w:r>
+        <w:t xml:space="preserve"> </w:t>
+      </w:r>
+      <w:proofErr w:type="spellStart"/>
+      <w:r>
+        <w:t>comme</w:t>
+      </w:r>
+      <w:proofErr w:type="spellEnd"/>
+      <w:r>
+        <w:t xml:space="preserve"> le </w:t>
+      </w:r>
+      <w:proofErr w:type="spellStart"/>
+      <w:proofErr w:type="gramStart"/>
+      <w:r>
+        <w:t>cas</w:t>
+      </w:r>
+      <w:proofErr w:type="spellEnd"/>
+      <w:proofErr w:type="gramEnd"/>
+      <w:r>
+        <w:t xml:space="preserve"> du client et </w:t>
+      </w:r>
+      <w:proofErr w:type="spellStart"/>
+      <w:r>
+        <w:t>contracteur</w:t>
+      </w:r>
+      <w:proofErr w:type="spellEnd"/>
+      <w:r>
+        <w:t xml:space="preserve">, </w:t>
+      </w:r>
+      <w:r>
+        <w:t xml:space="preserve">on click sur le bouton “…” pour </w:t>
+      </w:r>
+      <w:proofErr w:type="spellStart"/>
+      <w:r>
+        <w:t>selectionner</w:t>
+      </w:r>
+      <w:proofErr w:type="spellEnd"/>
+      <w:r>
+        <w:t xml:space="preserve"> un </w:t>
+      </w:r>
+      <w:proofErr w:type="spellStart"/>
+      <w:r>
+        <w:t>ingenieur</w:t>
+      </w:r>
+      <w:proofErr w:type="spellEnd"/>
+      <w:r>
+        <w:t xml:space="preserve">, </w:t>
       </w:r>
       <w:r>
         <w:t xml:space="preserve">clicker sur le bouton </w:t>
@@ -411,7 +1100,39 @@
       </w:pPr>
       <w:r>
         <w:lastRenderedPageBreak/>
-        <w:t xml:space="preserve"> pour rajouter un autre, clicker sur l’icon de suppression</w:t>
+        <w:t xml:space="preserve"> </w:t>
+      </w:r>
+      <w:proofErr w:type="gramStart"/>
+      <w:r>
+        <w:t>pour</w:t>
+      </w:r>
+      <w:proofErr w:type="gramEnd"/>
+      <w:r>
+        <w:t xml:space="preserve"> </w:t>
+      </w:r>
+      <w:proofErr w:type="spellStart"/>
+      <w:r>
+        <w:t>rajouter</w:t>
+      </w:r>
+      <w:proofErr w:type="spellEnd"/>
+      <w:r>
+        <w:t xml:space="preserve"> un </w:t>
+      </w:r>
+      <w:proofErr w:type="spellStart"/>
+      <w:r>
+        <w:t>autre</w:t>
+      </w:r>
+      <w:proofErr w:type="spellEnd"/>
+      <w:r>
+        <w:t xml:space="preserve">, clicker sur </w:t>
+      </w:r>
+      <w:proofErr w:type="spellStart"/>
+      <w:r>
+        <w:t>l’icon</w:t>
+      </w:r>
+      <w:proofErr w:type="spellEnd"/>
+      <w:r>
+        <w:t xml:space="preserve"> de suppression</w:t>
       </w:r>
       <w:r>
         <w:t xml:space="preserve"> </w:t>
@@ -459,8 +1180,21 @@
       <w:r>
         <w:t xml:space="preserve"> pour detacher </w:t>
       </w:r>
-      <w:r>
-        <w:t>l’ingenieur du projet.</w:t>
+      <w:proofErr w:type="spellStart"/>
+      <w:r>
+        <w:t>l’ingenieur</w:t>
+      </w:r>
+      <w:proofErr w:type="spellEnd"/>
+      <w:r>
+        <w:t xml:space="preserve"> du </w:t>
+      </w:r>
+      <w:proofErr w:type="spellStart"/>
+      <w:r>
+        <w:t>projet</w:t>
+      </w:r>
+      <w:proofErr w:type="spellEnd"/>
+      <w:r>
+        <w:t>.</w:t>
       </w:r>
     </w:p>
     <w:p>
@@ -469,7 +1203,39 @@
         <w:ind w:left="2205"/>
       </w:pPr>
       <w:r>
-        <w:t>Pour gerer les ingenieurs, c’est dans la section VIII.</w:t>
+        <w:t xml:space="preserve">Pour </w:t>
+      </w:r>
+      <w:proofErr w:type="spellStart"/>
+      <w:r>
+        <w:t>gerer</w:t>
+      </w:r>
+      <w:proofErr w:type="spellEnd"/>
+      <w:r>
+        <w:t xml:space="preserve"> les </w:t>
+      </w:r>
+      <w:proofErr w:type="spellStart"/>
+      <w:r>
+        <w:t>ingenieurs</w:t>
+      </w:r>
+      <w:proofErr w:type="spellEnd"/>
+      <w:r>
+        <w:t xml:space="preserve">, </w:t>
+      </w:r>
+      <w:proofErr w:type="spellStart"/>
+      <w:r>
+        <w:t>c’est</w:t>
+      </w:r>
+      <w:proofErr w:type="spellEnd"/>
+      <w:r>
+        <w:t xml:space="preserve"> </w:t>
+      </w:r>
+      <w:proofErr w:type="spellStart"/>
+      <w:r>
+        <w:t>dans</w:t>
+      </w:r>
+      <w:proofErr w:type="spellEnd"/>
+      <w:r>
+        <w:t xml:space="preserve"> la section VIII.</w:t>
       </w:r>
     </w:p>
     <w:p>
@@ -490,10 +1256,23 @@
         <w:t>Les bill</w:t>
       </w:r>
       <w:r>
-        <w:t>s du projet</w:t>
-      </w:r>
-      <w:r>
-        <w:t xml:space="preserve"> (facultatif)</w:t>
+        <w:t xml:space="preserve">s du </w:t>
+      </w:r>
+      <w:proofErr w:type="spellStart"/>
+      <w:r>
+        <w:t>projet</w:t>
+      </w:r>
+      <w:proofErr w:type="spellEnd"/>
+      <w:r>
+        <w:t xml:space="preserve"> (</w:t>
+      </w:r>
+      <w:proofErr w:type="spellStart"/>
+      <w:r>
+        <w:t>facultatif</w:t>
+      </w:r>
+      <w:proofErr w:type="spellEnd"/>
+      <w:r>
+        <w:t>)</w:t>
       </w:r>
     </w:p>
     <w:p>
@@ -501,15 +1280,67 @@
         <w:pStyle w:val="ListParagraph"/>
         <w:ind w:left="2205"/>
       </w:pPr>
-      <w:r>
-        <w:t>Comme le cas des ingenieurs responsables, on utilise le bouton “+” et le bouton de suppression</w:t>
-      </w:r>
-      <w:r>
-        <w:t xml:space="preserve"> et on donne le code</w:t>
-      </w:r>
-      <w:r>
-        <w:t>, le libelle</w:t>
-      </w:r>
+      <w:proofErr w:type="spellStart"/>
+      <w:r>
+        <w:t>Comme</w:t>
+      </w:r>
+      <w:proofErr w:type="spellEnd"/>
+      <w:r>
+        <w:t xml:space="preserve"> le </w:t>
+      </w:r>
+      <w:proofErr w:type="spellStart"/>
+      <w:proofErr w:type="gramStart"/>
+      <w:r>
+        <w:t>cas</w:t>
+      </w:r>
+      <w:proofErr w:type="spellEnd"/>
+      <w:proofErr w:type="gramEnd"/>
+      <w:r>
+        <w:t xml:space="preserve"> des </w:t>
+      </w:r>
+      <w:proofErr w:type="spellStart"/>
+      <w:r>
+        <w:t>ingenieurs</w:t>
+      </w:r>
+      <w:proofErr w:type="spellEnd"/>
+      <w:r>
+        <w:t xml:space="preserve"> </w:t>
+      </w:r>
+      <w:proofErr w:type="spellStart"/>
+      <w:r>
+        <w:t>responsables</w:t>
+      </w:r>
+      <w:proofErr w:type="spellEnd"/>
+      <w:r>
+        <w:t xml:space="preserve">, on </w:t>
+      </w:r>
+      <w:proofErr w:type="spellStart"/>
+      <w:r>
+        <w:t>utilise</w:t>
+      </w:r>
+      <w:proofErr w:type="spellEnd"/>
+      <w:r>
+        <w:t xml:space="preserve"> le bouton “+” et le bouton de suppression</w:t>
+      </w:r>
+      <w:r>
+        <w:t xml:space="preserve"> et on </w:t>
+      </w:r>
+      <w:proofErr w:type="spellStart"/>
+      <w:r>
+        <w:t>donne</w:t>
+      </w:r>
+      <w:proofErr w:type="spellEnd"/>
+      <w:r>
+        <w:t xml:space="preserve"> le code</w:t>
+      </w:r>
+      <w:r>
+        <w:t xml:space="preserve">, le </w:t>
+      </w:r>
+      <w:proofErr w:type="spellStart"/>
+      <w:r>
+        <w:t>libelle</w:t>
+      </w:r>
+      <w:proofErr w:type="spellEnd"/>
       <w:r>
         <w:t xml:space="preserve"> et la description (</w:t>
       </w:r>
@@ -532,10 +1363,31 @@
         </w:numPr>
       </w:pPr>
       <w:r>
-        <w:t>Les estimations mensuels du projet</w:t>
-      </w:r>
-      <w:r>
-        <w:t xml:space="preserve"> (facultatif)</w:t>
+        <w:t xml:space="preserve">Les estimations </w:t>
+      </w:r>
+      <w:proofErr w:type="spellStart"/>
+      <w:r>
+        <w:t>mensuels</w:t>
+      </w:r>
+      <w:proofErr w:type="spellEnd"/>
+      <w:r>
+        <w:t xml:space="preserve"> du </w:t>
+      </w:r>
+      <w:proofErr w:type="spellStart"/>
+      <w:r>
+        <w:t>projet</w:t>
+      </w:r>
+      <w:proofErr w:type="spellEnd"/>
+      <w:r>
+        <w:t xml:space="preserve"> (</w:t>
+      </w:r>
+      <w:proofErr w:type="spellStart"/>
+      <w:r>
+        <w:t>facultatif</w:t>
+      </w:r>
+      <w:proofErr w:type="spellEnd"/>
+      <w:r>
+        <w:t>)</w:t>
       </w:r>
     </w:p>
     <w:p>
@@ -544,26 +1396,142 @@
         <w:ind w:left="2205"/>
       </w:pPr>
       <w:r>
-        <w:t xml:space="preserve">Pour les informations a fournires, </w:t>
-      </w:r>
-      <w:r>
-        <w:t>le “month” c’est le mois</w:t>
-      </w:r>
-      <w:r>
-        <w:t xml:space="preserve"> (format date dd/MM/YYY par exemple le 1er du mois)</w:t>
-      </w:r>
-      <w:r>
-        <w:t xml:space="preserve"> pour l’estimation</w:t>
-      </w:r>
-      <w:r>
-        <w:t xml:space="preserve"> et “Amount” c’est la valeur estimer pour le mois </w:t>
-      </w:r>
-      <w:r>
-        <w:t xml:space="preserve">qui vient d’etre </w:t>
-      </w:r>
+        <w:t xml:space="preserve">Pour les </w:t>
+      </w:r>
+      <w:proofErr w:type="spellStart"/>
+      <w:r>
+        <w:t>informations</w:t>
+      </w:r>
+      <w:proofErr w:type="spellEnd"/>
+      <w:r>
+        <w:t xml:space="preserve"> a </w:t>
+      </w:r>
+      <w:proofErr w:type="spellStart"/>
+      <w:r>
+        <w:t>fournires</w:t>
+      </w:r>
+      <w:proofErr w:type="spellEnd"/>
+      <w:r>
+        <w:t xml:space="preserve">, </w:t>
+      </w:r>
+      <w:r>
+        <w:t xml:space="preserve">le “month” </w:t>
+      </w:r>
+      <w:proofErr w:type="spellStart"/>
+      <w:r>
+        <w:t>c’est</w:t>
+      </w:r>
+      <w:proofErr w:type="spellEnd"/>
+      <w:r>
+        <w:t xml:space="preserve"> le </w:t>
+      </w:r>
+      <w:proofErr w:type="spellStart"/>
+      <w:r>
+        <w:t>mois</w:t>
+      </w:r>
+      <w:proofErr w:type="spellEnd"/>
+      <w:r>
+        <w:t xml:space="preserve"> (format date </w:t>
+      </w:r>
+      <w:proofErr w:type="spellStart"/>
+      <w:r>
+        <w:t>dd</w:t>
+      </w:r>
+      <w:proofErr w:type="spellEnd"/>
+      <w:r>
+        <w:t xml:space="preserve">/MM/YYY par </w:t>
+      </w:r>
+      <w:proofErr w:type="spellStart"/>
+      <w:r>
+        <w:t>exemple</w:t>
+      </w:r>
+      <w:proofErr w:type="spellEnd"/>
+      <w:r>
+        <w:t xml:space="preserve"> le 1er du </w:t>
+      </w:r>
+      <w:proofErr w:type="spellStart"/>
+      <w:r>
+        <w:t>mois</w:t>
+      </w:r>
+      <w:proofErr w:type="spellEnd"/>
+      <w:r>
+        <w:t>)</w:t>
+      </w:r>
+      <w:r>
+        <w:t xml:space="preserve"> pour </w:t>
+      </w:r>
+      <w:proofErr w:type="spellStart"/>
+      <w:r>
+        <w:t>l’estimation</w:t>
+      </w:r>
+      <w:proofErr w:type="spellEnd"/>
+      <w:r>
+        <w:t xml:space="preserve"> </w:t>
+      </w:r>
+      <w:proofErr w:type="gramStart"/>
+      <w:r>
+        <w:t>et</w:t>
+      </w:r>
+      <w:proofErr w:type="gramEnd"/>
+      <w:r>
+        <w:t xml:space="preserve"> “Amount” </w:t>
+      </w:r>
+      <w:proofErr w:type="spellStart"/>
+      <w:r>
+        <w:t>c’est</w:t>
+      </w:r>
+      <w:proofErr w:type="spellEnd"/>
+      <w:r>
+        <w:t xml:space="preserve"> la </w:t>
+      </w:r>
+      <w:proofErr w:type="spellStart"/>
+      <w:r>
+        <w:t>valeur</w:t>
+      </w:r>
+      <w:proofErr w:type="spellEnd"/>
+      <w:r>
+        <w:t xml:space="preserve"> </w:t>
+      </w:r>
+      <w:proofErr w:type="spellStart"/>
+      <w:r>
+        <w:t>estimer</w:t>
+      </w:r>
+      <w:proofErr w:type="spellEnd"/>
+      <w:r>
+        <w:t xml:space="preserve"> pour le </w:t>
+      </w:r>
+      <w:proofErr w:type="spellStart"/>
+      <w:r>
+        <w:t>mois</w:t>
+      </w:r>
+      <w:proofErr w:type="spellEnd"/>
+      <w:r>
+        <w:t xml:space="preserve"> </w:t>
+      </w:r>
+      <w:r>
+        <w:t xml:space="preserve">qui </w:t>
+      </w:r>
+      <w:proofErr w:type="spellStart"/>
+      <w:r>
+        <w:t>vient</w:t>
+      </w:r>
+      <w:proofErr w:type="spellEnd"/>
+      <w:r>
+        <w:t xml:space="preserve"> </w:t>
+      </w:r>
+      <w:proofErr w:type="spellStart"/>
+      <w:r>
+        <w:t>d’etre</w:t>
+      </w:r>
+      <w:proofErr w:type="spellEnd"/>
+      <w:r>
+        <w:t xml:space="preserve"> </w:t>
+      </w:r>
+      <w:proofErr w:type="spellStart"/>
       <w:r>
         <w:t>saisie</w:t>
       </w:r>
+      <w:proofErr w:type="spellEnd"/>
       <w:r>
         <w:t>.</w:t>
       </w:r>
@@ -619,14 +1587,112 @@
         <w:pStyle w:val="ListParagraph"/>
         <w:ind w:left="2205"/>
       </w:pPr>
-      <w:r>
-        <w:t>Il est annoter que les statistiques se basent forment sur c’est estimation et aussie chaque decompte a besoin d’un</w:t>
+      <w:proofErr w:type="gramStart"/>
+      <w:r>
+        <w:t>Il</w:t>
+      </w:r>
+      <w:proofErr w:type="gramEnd"/>
+      <w:r>
+        <w:t xml:space="preserve"> </w:t>
+      </w:r>
+      <w:proofErr w:type="spellStart"/>
+      <w:r>
+        <w:t>est</w:t>
+      </w:r>
+      <w:proofErr w:type="spellEnd"/>
+      <w:r>
+        <w:t xml:space="preserve"> </w:t>
+      </w:r>
+      <w:proofErr w:type="spellStart"/>
+      <w:r>
+        <w:t>annoter</w:t>
+      </w:r>
+      <w:proofErr w:type="spellEnd"/>
+      <w:r>
+        <w:t xml:space="preserve"> que les </w:t>
+      </w:r>
+      <w:proofErr w:type="spellStart"/>
+      <w:r>
+        <w:t>statistiques</w:t>
+      </w:r>
+      <w:proofErr w:type="spellEnd"/>
+      <w:r>
+        <w:t xml:space="preserve"> se </w:t>
+      </w:r>
+      <w:proofErr w:type="spellStart"/>
+      <w:r>
+        <w:t>basent</w:t>
+      </w:r>
+      <w:proofErr w:type="spellEnd"/>
+      <w:r>
+        <w:t xml:space="preserve"> </w:t>
+      </w:r>
+      <w:proofErr w:type="spellStart"/>
+      <w:r>
+        <w:t>forment</w:t>
+      </w:r>
+      <w:proofErr w:type="spellEnd"/>
+      <w:r>
+        <w:t xml:space="preserve"> sur </w:t>
+      </w:r>
+      <w:proofErr w:type="spellStart"/>
+      <w:r>
+        <w:t>c’est</w:t>
+      </w:r>
+      <w:proofErr w:type="spellEnd"/>
+      <w:r>
+        <w:t xml:space="preserve"> estimation et </w:t>
+      </w:r>
+      <w:proofErr w:type="spellStart"/>
+      <w:r>
+        <w:t>aussie</w:t>
+      </w:r>
+      <w:proofErr w:type="spellEnd"/>
+      <w:r>
+        <w:t xml:space="preserve"> </w:t>
+      </w:r>
+      <w:proofErr w:type="spellStart"/>
+      <w:r>
+        <w:t>chaque</w:t>
+      </w:r>
+      <w:proofErr w:type="spellEnd"/>
+      <w:r>
+        <w:t xml:space="preserve"> </w:t>
+      </w:r>
+      <w:proofErr w:type="spellStart"/>
+      <w:r>
+        <w:t>decompte</w:t>
+      </w:r>
+      <w:proofErr w:type="spellEnd"/>
+      <w:r>
+        <w:t xml:space="preserve"> a </w:t>
+      </w:r>
+      <w:proofErr w:type="spellStart"/>
+      <w:r>
+        <w:t>besoin</w:t>
+      </w:r>
+      <w:proofErr w:type="spellEnd"/>
+      <w:r>
+        <w:t xml:space="preserve"> </w:t>
+      </w:r>
+      <w:proofErr w:type="spellStart"/>
+      <w:r>
+        <w:t>d’un</w:t>
       </w:r>
       <w:r>
         <w:t>e</w:t>
       </w:r>
-      <w:r>
-        <w:t xml:space="preserve"> estimation pour se referencier.</w:t>
+      <w:proofErr w:type="spellEnd"/>
+      <w:r>
+        <w:t xml:space="preserve"> estimation pour se </w:t>
+      </w:r>
+      <w:proofErr w:type="spellStart"/>
+      <w:r>
+        <w:t>referencier</w:t>
+      </w:r>
+      <w:proofErr w:type="spellEnd"/>
+      <w:r>
+        <w:t>.</w:t>
       </w:r>
     </w:p>
     <w:p>
@@ -637,9 +1703,19 @@
           <w:numId w:val="1"/>
         </w:numPr>
       </w:pPr>
-      <w:r>
-        <w:t>Liste des projets</w:t>
-      </w:r>
+      <w:proofErr w:type="spellStart"/>
+      <w:r>
+        <w:t>Liste</w:t>
+      </w:r>
+      <w:proofErr w:type="spellEnd"/>
+      <w:r>
+        <w:t xml:space="preserve"> des </w:t>
+      </w:r>
+      <w:proofErr w:type="spellStart"/>
+      <w:r>
+        <w:t>projets</w:t>
+      </w:r>
+      <w:proofErr w:type="spellEnd"/>
     </w:p>
     <w:p>
       <w:pPr>
@@ -647,7 +1723,63 @@
         <w:ind w:left="1440"/>
       </w:pPr>
       <w:r>
-        <w:t>Pour entrer dans la liste de tous les projets, c’est dans le menu</w:t>
+        <w:t xml:space="preserve">Pour </w:t>
+      </w:r>
+      <w:proofErr w:type="spellStart"/>
+      <w:r>
+        <w:t>entrer</w:t>
+      </w:r>
+      <w:proofErr w:type="spellEnd"/>
+      <w:r>
+        <w:t xml:space="preserve"> </w:t>
+      </w:r>
+      <w:proofErr w:type="spellStart"/>
+      <w:r>
+        <w:t>dans</w:t>
+      </w:r>
+      <w:proofErr w:type="spellEnd"/>
+      <w:r>
+        <w:t xml:space="preserve"> la </w:t>
+      </w:r>
+      <w:proofErr w:type="spellStart"/>
+      <w:r>
+        <w:t>liste</w:t>
+      </w:r>
+      <w:proofErr w:type="spellEnd"/>
+      <w:r>
+        <w:t xml:space="preserve"> de </w:t>
+      </w:r>
+      <w:proofErr w:type="spellStart"/>
+      <w:r>
+        <w:t>tous</w:t>
+      </w:r>
+      <w:proofErr w:type="spellEnd"/>
+      <w:r>
+        <w:t xml:space="preserve"> les </w:t>
+      </w:r>
+      <w:proofErr w:type="spellStart"/>
+      <w:r>
+        <w:t>projets</w:t>
+      </w:r>
+      <w:proofErr w:type="spellEnd"/>
+      <w:r>
+        <w:t xml:space="preserve">, </w:t>
+      </w:r>
+      <w:proofErr w:type="spellStart"/>
+      <w:r>
+        <w:t>c’est</w:t>
+      </w:r>
+      <w:proofErr w:type="spellEnd"/>
+      <w:r>
+        <w:t xml:space="preserve"> </w:t>
+      </w:r>
+      <w:proofErr w:type="spellStart"/>
+      <w:r>
+        <w:t>dans</w:t>
+      </w:r>
+      <w:proofErr w:type="spellEnd"/>
+      <w:r>
+        <w:t xml:space="preserve"> le menu</w:t>
       </w:r>
     </w:p>
     <w:p>
@@ -656,19 +1788,13 @@
         <w:ind w:left="1440"/>
       </w:pPr>
       <w:r>
-        <w:t xml:space="preserve">“Manage project –&gt; </w:t>
-      </w:r>
-      <w:r>
-        <w:t>List</w:t>
+        <w:t>“Manage project –&gt; List</w:t>
       </w:r>
       <w:r>
         <w:t xml:space="preserve"> Project</w:t>
       </w:r>
       <w:r>
-        <w:t xml:space="preserve"> “</w:t>
-      </w:r>
-      <w:r>
-        <w:t>.</w:t>
+        <w:t xml:space="preserve"> “.</w:t>
       </w:r>
     </w:p>
     <w:p>
@@ -723,7 +1849,161 @@
         <w:ind w:left="1440"/>
       </w:pPr>
       <w:r>
-        <w:t>La liste est paginner si le nombre de projet dans le system est eleve, le formulaire en haut de la page sert a saisire des informations pour faire une recherche avance dans la liste.</w:t>
+        <w:t xml:space="preserve">La </w:t>
+      </w:r>
+      <w:proofErr w:type="spellStart"/>
+      <w:r>
+        <w:t>liste</w:t>
+      </w:r>
+      <w:proofErr w:type="spellEnd"/>
+      <w:r>
+        <w:t xml:space="preserve"> </w:t>
+      </w:r>
+      <w:proofErr w:type="spellStart"/>
+      <w:proofErr w:type="gramStart"/>
+      <w:r>
+        <w:t>est</w:t>
+      </w:r>
+      <w:proofErr w:type="spellEnd"/>
+      <w:proofErr w:type="gramEnd"/>
+      <w:r>
+        <w:t xml:space="preserve"> </w:t>
+      </w:r>
+      <w:proofErr w:type="spellStart"/>
+      <w:r>
+        <w:t>paginner</w:t>
+      </w:r>
+      <w:proofErr w:type="spellEnd"/>
+      <w:r>
+        <w:t xml:space="preserve"> </w:t>
+      </w:r>
+      <w:proofErr w:type="spellStart"/>
+      <w:r>
+        <w:t>si</w:t>
+      </w:r>
+      <w:proofErr w:type="spellEnd"/>
+      <w:r>
+        <w:t xml:space="preserve"> le </w:t>
+      </w:r>
+      <w:proofErr w:type="spellStart"/>
+      <w:r>
+        <w:t>nombre</w:t>
+      </w:r>
+      <w:proofErr w:type="spellEnd"/>
+      <w:r>
+        <w:t xml:space="preserve"> de </w:t>
+      </w:r>
+      <w:proofErr w:type="spellStart"/>
+      <w:r>
+        <w:t>projet</w:t>
+      </w:r>
+      <w:proofErr w:type="spellEnd"/>
+      <w:r>
+        <w:t xml:space="preserve"> </w:t>
+      </w:r>
+      <w:proofErr w:type="spellStart"/>
+      <w:r>
+        <w:t>dans</w:t>
+      </w:r>
+      <w:proofErr w:type="spellEnd"/>
+      <w:r>
+        <w:t xml:space="preserve"> le system </w:t>
+      </w:r>
+      <w:proofErr w:type="spellStart"/>
+      <w:r>
+        <w:t>est</w:t>
+      </w:r>
+      <w:proofErr w:type="spellEnd"/>
+      <w:r>
+        <w:t xml:space="preserve"> </w:t>
+      </w:r>
+      <w:proofErr w:type="spellStart"/>
+      <w:r>
+        <w:t>eleve</w:t>
+      </w:r>
+      <w:proofErr w:type="spellEnd"/>
+      <w:r>
+        <w:t xml:space="preserve">, le </w:t>
+      </w:r>
+      <w:proofErr w:type="spellStart"/>
+      <w:r>
+        <w:t>formulaire</w:t>
+      </w:r>
+      <w:proofErr w:type="spellEnd"/>
+      <w:r>
+        <w:t xml:space="preserve"> </w:t>
+      </w:r>
+      <w:proofErr w:type="spellStart"/>
+      <w:r>
+        <w:t>en</w:t>
+      </w:r>
+      <w:proofErr w:type="spellEnd"/>
+      <w:r>
+        <w:t xml:space="preserve"> haut de la page </w:t>
+      </w:r>
+      <w:proofErr w:type="spellStart"/>
+      <w:r>
+        <w:t>sert</w:t>
+      </w:r>
+      <w:proofErr w:type="spellEnd"/>
+      <w:r>
+        <w:t xml:space="preserve"> a </w:t>
+      </w:r>
+      <w:proofErr w:type="spellStart"/>
+      <w:r>
+        <w:t>saisire</w:t>
+      </w:r>
+      <w:proofErr w:type="spellEnd"/>
+      <w:r>
+        <w:t xml:space="preserve"> des </w:t>
+      </w:r>
+      <w:proofErr w:type="spellStart"/>
+      <w:r>
+        <w:t>informations</w:t>
+      </w:r>
+      <w:proofErr w:type="spellEnd"/>
+      <w:r>
+        <w:t xml:space="preserve"> pour faire </w:t>
+      </w:r>
+      <w:proofErr w:type="spellStart"/>
+      <w:r>
+        <w:t>une</w:t>
+      </w:r>
+      <w:proofErr w:type="spellEnd"/>
+      <w:r>
+        <w:t xml:space="preserve"> </w:t>
+      </w:r>
+      <w:proofErr w:type="spellStart"/>
+      <w:r>
+        <w:t>recherche</w:t>
+      </w:r>
+      <w:proofErr w:type="spellEnd"/>
+      <w:r>
+        <w:t xml:space="preserve"> </w:t>
+      </w:r>
+      <w:proofErr w:type="spellStart"/>
+      <w:r>
+        <w:t>avance</w:t>
+      </w:r>
+      <w:proofErr w:type="spellEnd"/>
+      <w:r>
+        <w:t xml:space="preserve"> </w:t>
+      </w:r>
+      <w:proofErr w:type="spellStart"/>
+      <w:r>
+        <w:t>dans</w:t>
+      </w:r>
+      <w:proofErr w:type="spellEnd"/>
+      <w:r>
+        <w:t xml:space="preserve"> la </w:t>
+      </w:r>
+      <w:proofErr w:type="spellStart"/>
+      <w:r>
+        <w:t>liste</w:t>
+      </w:r>
+      <w:proofErr w:type="spellEnd"/>
+      <w:r>
+        <w:t>.</w:t>
       </w:r>
     </w:p>
     <w:p>
@@ -731,8 +2011,93 @@
         <w:pStyle w:val="ListParagraph"/>
         <w:ind w:left="1440"/>
       </w:pPr>
-      <w:r>
-        <w:t>Depuis la liste, on peut accede dans le detail de chaque projet en cliquant sur le code du projet dans la premiere la colonne.</w:t>
+      <w:proofErr w:type="spellStart"/>
+      <w:r>
+        <w:t>Depuis</w:t>
+      </w:r>
+      <w:proofErr w:type="spellEnd"/>
+      <w:r>
+        <w:t xml:space="preserve"> la </w:t>
+      </w:r>
+      <w:proofErr w:type="spellStart"/>
+      <w:r>
+        <w:t>liste</w:t>
+      </w:r>
+      <w:proofErr w:type="spellEnd"/>
+      <w:r>
+        <w:t xml:space="preserve">, on </w:t>
+      </w:r>
+      <w:proofErr w:type="spellStart"/>
+      <w:r>
+        <w:t>peut</w:t>
+      </w:r>
+      <w:proofErr w:type="spellEnd"/>
+      <w:r>
+        <w:t xml:space="preserve"> accede </w:t>
+      </w:r>
+      <w:proofErr w:type="spellStart"/>
+      <w:r>
+        <w:t>dans</w:t>
+      </w:r>
+      <w:proofErr w:type="spellEnd"/>
+      <w:r>
+        <w:t xml:space="preserve"> le detail de </w:t>
+      </w:r>
+      <w:proofErr w:type="spellStart"/>
+      <w:r>
+        <w:t>chaque</w:t>
+      </w:r>
+      <w:proofErr w:type="spellEnd"/>
+      <w:r>
+        <w:t xml:space="preserve"> </w:t>
+      </w:r>
+      <w:proofErr w:type="spellStart"/>
+      <w:r>
+        <w:t>projet</w:t>
+      </w:r>
+      <w:proofErr w:type="spellEnd"/>
+      <w:r>
+        <w:t xml:space="preserve"> </w:t>
+      </w:r>
+      <w:proofErr w:type="spellStart"/>
+      <w:r>
+        <w:t>en</w:t>
+      </w:r>
+      <w:proofErr w:type="spellEnd"/>
+      <w:r>
+        <w:t xml:space="preserve"> </w:t>
+      </w:r>
+      <w:proofErr w:type="spellStart"/>
+      <w:r>
+        <w:t>cliquant</w:t>
+      </w:r>
+      <w:proofErr w:type="spellEnd"/>
+      <w:r>
+        <w:t xml:space="preserve"> sur le code du </w:t>
+      </w:r>
+      <w:proofErr w:type="spellStart"/>
+      <w:r>
+        <w:t>projet</w:t>
+      </w:r>
+      <w:proofErr w:type="spellEnd"/>
+      <w:r>
+        <w:t xml:space="preserve"> </w:t>
+      </w:r>
+      <w:proofErr w:type="spellStart"/>
+      <w:r>
+        <w:t>dans</w:t>
+      </w:r>
+      <w:proofErr w:type="spellEnd"/>
+      <w:r>
+        <w:t xml:space="preserve"> la premiere la </w:t>
+      </w:r>
+      <w:proofErr w:type="spellStart"/>
+      <w:r>
+        <w:t>colonne</w:t>
+      </w:r>
+      <w:proofErr w:type="spellEnd"/>
+      <w:r>
+        <w:t>.</w:t>
       </w:r>
     </w:p>
     <w:p>
@@ -741,11 +2106,87 @@
         <w:ind w:left="1440"/>
       </w:pPr>
       <w:r>
-        <w:t xml:space="preserve">On peut aussie aller dans le page de modification d’un projet </w:t>
-      </w:r>
-      <w:r>
-        <w:t>en cliquant sur le bouton de modification en derniere colonne</w:t>
-      </w:r>
+        <w:t xml:space="preserve">On </w:t>
+      </w:r>
+      <w:proofErr w:type="spellStart"/>
+      <w:r>
+        <w:t>peut</w:t>
+      </w:r>
+      <w:proofErr w:type="spellEnd"/>
+      <w:r>
+        <w:t xml:space="preserve"> </w:t>
+      </w:r>
+      <w:proofErr w:type="spellStart"/>
+      <w:proofErr w:type="gramStart"/>
+      <w:r>
+        <w:t>aussie</w:t>
+      </w:r>
+      <w:proofErr w:type="spellEnd"/>
+      <w:proofErr w:type="gramEnd"/>
+      <w:r>
+        <w:t xml:space="preserve"> </w:t>
+      </w:r>
+      <w:proofErr w:type="spellStart"/>
+      <w:r>
+        <w:t>aller</w:t>
+      </w:r>
+      <w:proofErr w:type="spellEnd"/>
+      <w:r>
+        <w:t xml:space="preserve"> </w:t>
+      </w:r>
+      <w:proofErr w:type="spellStart"/>
+      <w:r>
+        <w:t>dans</w:t>
+      </w:r>
+      <w:proofErr w:type="spellEnd"/>
+      <w:r>
+        <w:t xml:space="preserve"> le page de modification d’un </w:t>
+      </w:r>
+      <w:proofErr w:type="spellStart"/>
+      <w:r>
+        <w:t>projet</w:t>
+      </w:r>
+      <w:proofErr w:type="spellEnd"/>
+      <w:r>
+        <w:t xml:space="preserve"> </w:t>
+      </w:r>
+      <w:proofErr w:type="spellStart"/>
+      <w:r>
+        <w:t>en</w:t>
+      </w:r>
+      <w:proofErr w:type="spellEnd"/>
+      <w:r>
+        <w:t xml:space="preserve"> </w:t>
+      </w:r>
+      <w:proofErr w:type="spellStart"/>
+      <w:r>
+        <w:t>cliquant</w:t>
+      </w:r>
+      <w:proofErr w:type="spellEnd"/>
+      <w:r>
+        <w:t xml:space="preserve"> sur le bouton de modification </w:t>
+      </w:r>
+      <w:proofErr w:type="spellStart"/>
+      <w:r>
+        <w:t>en</w:t>
+      </w:r>
+      <w:proofErr w:type="spellEnd"/>
+      <w:r>
+        <w:t xml:space="preserve"> </w:t>
+      </w:r>
+      <w:proofErr w:type="spellStart"/>
+      <w:r>
+        <w:t>derniere</w:t>
+      </w:r>
+      <w:proofErr w:type="spellEnd"/>
+      <w:r>
+        <w:t xml:space="preserve"> </w:t>
+      </w:r>
+      <w:proofErr w:type="spellStart"/>
+      <w:r>
+        <w:t>colonne</w:t>
+      </w:r>
+      <w:proofErr w:type="spellEnd"/>
       <w:r>
         <w:t xml:space="preserve"> </w:t>
       </w:r>
@@ -799,16 +2240,84 @@
         </w:numPr>
       </w:pPr>
       <w:r>
-        <w:t>Detail projet</w:t>
-      </w:r>
+        <w:t xml:space="preserve">Detail </w:t>
+      </w:r>
+      <w:proofErr w:type="spellStart"/>
+      <w:r>
+        <w:t>projet</w:t>
+      </w:r>
+      <w:proofErr w:type="spellEnd"/>
     </w:p>
     <w:p>
       <w:pPr>
         <w:pStyle w:val="ListParagraph"/>
         <w:ind w:left="1440"/>
       </w:pPr>
-      <w:r>
-        <w:t xml:space="preserve">L’affichage de la page detail projet est unpeu similaire a celui de l’ajout projet. </w:t>
+      <w:proofErr w:type="spellStart"/>
+      <w:r>
+        <w:t>L’affichage</w:t>
+      </w:r>
+      <w:proofErr w:type="spellEnd"/>
+      <w:r>
+        <w:t xml:space="preserve"> de la page detail </w:t>
+      </w:r>
+      <w:proofErr w:type="spellStart"/>
+      <w:r>
+        <w:t>projet</w:t>
+      </w:r>
+      <w:proofErr w:type="spellEnd"/>
+      <w:r>
+        <w:t xml:space="preserve"> </w:t>
+      </w:r>
+      <w:proofErr w:type="spellStart"/>
+      <w:proofErr w:type="gramStart"/>
+      <w:r>
+        <w:t>est</w:t>
+      </w:r>
+      <w:proofErr w:type="spellEnd"/>
+      <w:proofErr w:type="gramEnd"/>
+      <w:r>
+        <w:t xml:space="preserve"> </w:t>
+      </w:r>
+      <w:proofErr w:type="spellStart"/>
+      <w:r>
+        <w:t>unpeu</w:t>
+      </w:r>
+      <w:proofErr w:type="spellEnd"/>
+      <w:r>
+        <w:t xml:space="preserve"> </w:t>
+      </w:r>
+      <w:proofErr w:type="spellStart"/>
+      <w:r>
+        <w:t>similaire</w:t>
+      </w:r>
+      <w:proofErr w:type="spellEnd"/>
+      <w:r>
+        <w:t xml:space="preserve"> a </w:t>
+      </w:r>
+      <w:proofErr w:type="spellStart"/>
+      <w:r>
+        <w:t>celui</w:t>
+      </w:r>
+      <w:proofErr w:type="spellEnd"/>
+      <w:r>
+        <w:t xml:space="preserve"> de </w:t>
+      </w:r>
+      <w:proofErr w:type="spellStart"/>
+      <w:r>
+        <w:t>l’ajout</w:t>
+      </w:r>
+      <w:proofErr w:type="spellEnd"/>
+      <w:r>
+        <w:t xml:space="preserve"> </w:t>
+      </w:r>
+      <w:proofErr w:type="spellStart"/>
+      <w:r>
+        <w:t>projet</w:t>
+      </w:r>
+      <w:proofErr w:type="spellEnd"/>
+      <w:r>
+        <w:t xml:space="preserve">. </w:t>
       </w:r>
     </w:p>
     <w:p>
@@ -817,11 +2326,18 @@
         <w:ind w:left="1440"/>
       </w:pPr>
       <w:r>
-        <w:t>On trouve</w:t>
-      </w:r>
+        <w:t xml:space="preserve">On </w:t>
+      </w:r>
+      <w:proofErr w:type="spellStart"/>
+      <w:proofErr w:type="gramStart"/>
+      <w:r>
+        <w:t>trouve</w:t>
+      </w:r>
+      <w:proofErr w:type="spellEnd"/>
       <w:r>
         <w:t xml:space="preserve"> :</w:t>
       </w:r>
+      <w:proofErr w:type="gramEnd"/>
     </w:p>
     <w:p>
       <w:pPr>
@@ -832,7 +2348,15 @@
         </w:numPr>
       </w:pPr>
       <w:r>
-        <w:t xml:space="preserve">les informations </w:t>
+        <w:t xml:space="preserve">les </w:t>
+      </w:r>
+      <w:proofErr w:type="spellStart"/>
+      <w:r>
+        <w:t>informations</w:t>
+      </w:r>
+      <w:proofErr w:type="spellEnd"/>
+      <w:r>
+        <w:t xml:space="preserve"> </w:t>
       </w:r>
       <w:r>
         <w:t>generals</w:t>
@@ -849,11 +2373,29 @@
       <w:r>
         <w:t xml:space="preserve">Bouton pour </w:t>
       </w:r>
-      <w:r>
-        <w:t>voir le statistique</w:t>
-      </w:r>
-      <w:r>
-        <w:t xml:space="preserve"> du projet </w:t>
+      <w:proofErr w:type="spellStart"/>
+      <w:r>
+        <w:t>voir</w:t>
+      </w:r>
+      <w:proofErr w:type="spellEnd"/>
+      <w:r>
+        <w:t xml:space="preserve"> le </w:t>
+      </w:r>
+      <w:proofErr w:type="spellStart"/>
+      <w:r>
+        <w:t>statistique</w:t>
+      </w:r>
+      <w:proofErr w:type="spellEnd"/>
+      <w:r>
+        <w:t xml:space="preserve"> du </w:t>
+      </w:r>
+      <w:proofErr w:type="spellStart"/>
+      <w:r>
+        <w:t>projet</w:t>
+      </w:r>
+      <w:proofErr w:type="spellEnd"/>
+      <w:r>
+        <w:t xml:space="preserve"> </w:t>
       </w:r>
       <w:r>
         <w:rPr>
@@ -904,9 +2446,35 @@
           <w:numId w:val="2"/>
         </w:numPr>
       </w:pPr>
-      <w:r>
-        <w:t>Liste des ingenieurs responsables du projet</w:t>
-      </w:r>
+      <w:proofErr w:type="spellStart"/>
+      <w:r>
+        <w:t>Liste</w:t>
+      </w:r>
+      <w:proofErr w:type="spellEnd"/>
+      <w:r>
+        <w:t xml:space="preserve"> des </w:t>
+      </w:r>
+      <w:proofErr w:type="spellStart"/>
+      <w:r>
+        <w:t>ingenieurs</w:t>
+      </w:r>
+      <w:proofErr w:type="spellEnd"/>
+      <w:r>
+        <w:t xml:space="preserve"> </w:t>
+      </w:r>
+      <w:proofErr w:type="spellStart"/>
+      <w:r>
+        <w:t>responsables</w:t>
+      </w:r>
+      <w:proofErr w:type="spellEnd"/>
+      <w:r>
+        <w:t xml:space="preserve"> du </w:t>
+      </w:r>
+      <w:proofErr w:type="spellStart"/>
+      <w:r>
+        <w:t>projet</w:t>
+      </w:r>
+      <w:proofErr w:type="spellEnd"/>
     </w:p>
     <w:p>
       <w:pPr>
@@ -914,10 +2482,50 @@
         <w:ind w:left="2205"/>
       </w:pPr>
       <w:r>
-        <w:t xml:space="preserve">On peut </w:t>
-      </w:r>
-      <w:r>
-        <w:t>detacher ou rajouter d’autre ingenieurs.</w:t>
+        <w:t xml:space="preserve">On </w:t>
+      </w:r>
+      <w:proofErr w:type="spellStart"/>
+      <w:r>
+        <w:t>peut</w:t>
+      </w:r>
+      <w:proofErr w:type="spellEnd"/>
+      <w:r>
+        <w:t xml:space="preserve"> </w:t>
+      </w:r>
+      <w:r>
+        <w:t xml:space="preserve">detacher </w:t>
+      </w:r>
+      <w:proofErr w:type="spellStart"/>
+      <w:r>
+        <w:t>ou</w:t>
+      </w:r>
+      <w:proofErr w:type="spellEnd"/>
+      <w:r>
+        <w:t xml:space="preserve"> </w:t>
+      </w:r>
+      <w:proofErr w:type="spellStart"/>
+      <w:r>
+        <w:t>rajouter</w:t>
+      </w:r>
+      <w:proofErr w:type="spellEnd"/>
+      <w:r>
+        <w:t xml:space="preserve"> </w:t>
+      </w:r>
+      <w:proofErr w:type="spellStart"/>
+      <w:r>
+        <w:t>d’autre</w:t>
+      </w:r>
+      <w:proofErr w:type="spellEnd"/>
+      <w:r>
+        <w:t xml:space="preserve"> </w:t>
+      </w:r>
+      <w:proofErr w:type="spellStart"/>
+      <w:r>
+        <w:t>ingenieurs</w:t>
+      </w:r>
+      <w:proofErr w:type="spellEnd"/>
+      <w:r>
+        <w:t>.</w:t>
       </w:r>
     </w:p>
     <w:p>
@@ -930,7 +2538,47 @@
       </w:pPr>
       <w:r>
         <w:lastRenderedPageBreak/>
-        <w:t>Un tab menu montrant les informations majeurs du projet qui sont:</w:t>
+        <w:t xml:space="preserve">Un tab menu </w:t>
+      </w:r>
+      <w:proofErr w:type="spellStart"/>
+      <w:r>
+        <w:t>montrant</w:t>
+      </w:r>
+      <w:proofErr w:type="spellEnd"/>
+      <w:r>
+        <w:t xml:space="preserve"> les </w:t>
+      </w:r>
+      <w:proofErr w:type="spellStart"/>
+      <w:r>
+        <w:t>informations</w:t>
+      </w:r>
+      <w:proofErr w:type="spellEnd"/>
+      <w:r>
+        <w:t xml:space="preserve"> </w:t>
+      </w:r>
+      <w:proofErr w:type="spellStart"/>
+      <w:r>
+        <w:t>majeurs</w:t>
+      </w:r>
+      <w:proofErr w:type="spellEnd"/>
+      <w:r>
+        <w:t xml:space="preserve"> du </w:t>
+      </w:r>
+      <w:proofErr w:type="spellStart"/>
+      <w:r>
+        <w:t>projet</w:t>
+      </w:r>
+      <w:proofErr w:type="spellEnd"/>
+      <w:r>
+        <w:t xml:space="preserve"> qui </w:t>
+      </w:r>
+      <w:proofErr w:type="spellStart"/>
+      <w:r>
+        <w:t>sont</w:t>
+      </w:r>
+      <w:proofErr w:type="spellEnd"/>
+      <w:r>
+        <w:t>:</w:t>
       </w:r>
     </w:p>
     <w:p>
@@ -941,8 +2589,21 @@
           <w:numId w:val="2"/>
         </w:numPr>
       </w:pPr>
-      <w:r>
-        <w:t>Certificat (decompte et estimation)</w:t>
+      <w:proofErr w:type="spellStart"/>
+      <w:r>
+        <w:t>Certificat</w:t>
+      </w:r>
+      <w:proofErr w:type="spellEnd"/>
+      <w:r>
+        <w:t xml:space="preserve"> (</w:t>
+      </w:r>
+      <w:proofErr w:type="spellStart"/>
+      <w:r>
+        <w:t>decompte</w:t>
+      </w:r>
+      <w:proofErr w:type="spellEnd"/>
+      <w:r>
+        <w:t xml:space="preserve"> et estimation)</w:t>
       </w:r>
     </w:p>
     <w:p>
@@ -950,36 +2611,194 @@
         <w:pStyle w:val="ListParagraph"/>
         <w:ind w:left="2925"/>
       </w:pPr>
-      <w:r>
-        <w:t>C’est la qu’on peut consulter t</w:t>
-      </w:r>
-      <w:r>
-        <w:t>ous les decomptes deja effectues</w:t>
-      </w:r>
-      <w:r>
-        <w:t xml:space="preserve"> ou a effectues</w:t>
-      </w:r>
-      <w:r>
-        <w:t xml:space="preserve"> dependants des estimations deja ajouter pendant l’</w:t>
-      </w:r>
-      <w:r>
-        <w:t>ajout du projet. On peut ajouter</w:t>
-      </w:r>
-      <w:r>
-        <w:t xml:space="preserve"> une nouvelle estimation</w:t>
-      </w:r>
-      <w:r>
-        <w:t xml:space="preserve"> (pour faire un nouveau decompte)</w:t>
-      </w:r>
-      <w:r>
-        <w:t xml:space="preserve"> </w:t>
-      </w:r>
-      <w:r>
-        <w:t>en cliquant sur le</w:t>
-      </w:r>
-      <w:r>
-        <w:t xml:space="preserve"> bouton </w:t>
-      </w:r>
+      <w:proofErr w:type="spellStart"/>
+      <w:r>
+        <w:t>C’est</w:t>
+      </w:r>
+      <w:proofErr w:type="spellEnd"/>
+      <w:r>
+        <w:t xml:space="preserve"> la </w:t>
+      </w:r>
+      <w:proofErr w:type="spellStart"/>
+      <w:r>
+        <w:t>qu’on</w:t>
+      </w:r>
+      <w:proofErr w:type="spellEnd"/>
+      <w:r>
+        <w:t xml:space="preserve"> </w:t>
+      </w:r>
+      <w:proofErr w:type="spellStart"/>
+      <w:r>
+        <w:t>peut</w:t>
+      </w:r>
+      <w:proofErr w:type="spellEnd"/>
+      <w:r>
+        <w:t xml:space="preserve"> consulter </w:t>
+      </w:r>
+      <w:proofErr w:type="spellStart"/>
+      <w:r>
+        <w:t>t</w:t>
+      </w:r>
+      <w:r>
+        <w:t>ous</w:t>
+      </w:r>
+      <w:proofErr w:type="spellEnd"/>
+      <w:r>
+        <w:t xml:space="preserve"> les </w:t>
+      </w:r>
+      <w:proofErr w:type="spellStart"/>
+      <w:r>
+        <w:t>decomptes</w:t>
+      </w:r>
+      <w:proofErr w:type="spellEnd"/>
+      <w:r>
+        <w:t xml:space="preserve"> </w:t>
+      </w:r>
+      <w:proofErr w:type="spellStart"/>
+      <w:r>
+        <w:t>deja</w:t>
+      </w:r>
+      <w:proofErr w:type="spellEnd"/>
+      <w:r>
+        <w:t xml:space="preserve"> </w:t>
+      </w:r>
+      <w:proofErr w:type="spellStart"/>
+      <w:r>
+        <w:t>effectues</w:t>
+      </w:r>
+      <w:proofErr w:type="spellEnd"/>
+      <w:r>
+        <w:t xml:space="preserve"> </w:t>
+      </w:r>
+      <w:proofErr w:type="spellStart"/>
+      <w:r>
+        <w:t>ou</w:t>
+      </w:r>
+      <w:proofErr w:type="spellEnd"/>
+      <w:r>
+        <w:t xml:space="preserve"> </w:t>
+      </w:r>
+      <w:proofErr w:type="gramStart"/>
+      <w:r>
+        <w:t>a</w:t>
+      </w:r>
+      <w:proofErr w:type="gramEnd"/>
+      <w:r>
+        <w:t xml:space="preserve"> </w:t>
+      </w:r>
+      <w:proofErr w:type="spellStart"/>
+      <w:r>
+        <w:t>effectues</w:t>
+      </w:r>
+      <w:proofErr w:type="spellEnd"/>
+      <w:r>
+        <w:t xml:space="preserve"> </w:t>
+      </w:r>
+      <w:proofErr w:type="spellStart"/>
+      <w:r>
+        <w:t>dependants</w:t>
+      </w:r>
+      <w:proofErr w:type="spellEnd"/>
+      <w:r>
+        <w:t xml:space="preserve"> des estimations </w:t>
+      </w:r>
+      <w:proofErr w:type="spellStart"/>
+      <w:r>
+        <w:t>deja</w:t>
+      </w:r>
+      <w:proofErr w:type="spellEnd"/>
+      <w:r>
+        <w:t xml:space="preserve"> </w:t>
+      </w:r>
+      <w:proofErr w:type="spellStart"/>
+      <w:r>
+        <w:t>ajouter</w:t>
+      </w:r>
+      <w:proofErr w:type="spellEnd"/>
+      <w:r>
+        <w:t xml:space="preserve"> pendant </w:t>
+      </w:r>
+      <w:proofErr w:type="spellStart"/>
+      <w:r>
+        <w:t>l’</w:t>
+      </w:r>
+      <w:r>
+        <w:t>ajout</w:t>
+      </w:r>
+      <w:proofErr w:type="spellEnd"/>
+      <w:r>
+        <w:t xml:space="preserve"> du </w:t>
+      </w:r>
+      <w:proofErr w:type="spellStart"/>
+      <w:r>
+        <w:t>projet</w:t>
+      </w:r>
+      <w:proofErr w:type="spellEnd"/>
+      <w:r>
+        <w:t xml:space="preserve">. On </w:t>
+      </w:r>
+      <w:proofErr w:type="spellStart"/>
+      <w:r>
+        <w:t>peut</w:t>
+      </w:r>
+      <w:proofErr w:type="spellEnd"/>
+      <w:r>
+        <w:t xml:space="preserve"> </w:t>
+      </w:r>
+      <w:proofErr w:type="spellStart"/>
+      <w:r>
+        <w:t>ajouter</w:t>
+      </w:r>
+      <w:proofErr w:type="spellEnd"/>
+      <w:r>
+        <w:t xml:space="preserve"> </w:t>
+      </w:r>
+      <w:proofErr w:type="spellStart"/>
+      <w:r>
+        <w:t>une</w:t>
+      </w:r>
+      <w:proofErr w:type="spellEnd"/>
+      <w:r>
+        <w:t xml:space="preserve"> nouvelle estimation</w:t>
+      </w:r>
+      <w:r>
+        <w:t xml:space="preserve"> (pour faire un nouveau </w:t>
+      </w:r>
+      <w:proofErr w:type="spellStart"/>
+      <w:r>
+        <w:t>decompte</w:t>
+      </w:r>
+      <w:proofErr w:type="spellEnd"/>
+      <w:r>
+        <w:t>)</w:t>
+      </w:r>
+      <w:r>
+        <w:t xml:space="preserve"> </w:t>
+      </w:r>
+      <w:proofErr w:type="spellStart"/>
+      <w:r>
+        <w:t>en</w:t>
+      </w:r>
+      <w:proofErr w:type="spellEnd"/>
+      <w:r>
+        <w:t xml:space="preserve"> </w:t>
+      </w:r>
+      <w:proofErr w:type="spellStart"/>
+      <w:r>
+        <w:t>cliquant</w:t>
+      </w:r>
+      <w:proofErr w:type="spellEnd"/>
+      <w:r>
+        <w:t xml:space="preserve"> sur le</w:t>
+      </w:r>
+      <w:r>
+        <w:t xml:space="preserve"> </w:t>
+      </w:r>
+      <w:proofErr w:type="gramStart"/>
+      <w:r>
+        <w:t xml:space="preserve">bouton </w:t>
+      </w:r>
+      <w:proofErr w:type="gramEnd"/>
       <w:r>
         <w:rPr>
           <w:noProof/>
@@ -1030,7 +2849,31 @@
         <w:ind w:left="2925"/>
       </w:pPr>
       <w:r>
-        <w:t xml:space="preserve">On arrive a la page decompte en cliquant sur le bouton </w:t>
+        <w:t xml:space="preserve">On arrive a la page </w:t>
+      </w:r>
+      <w:proofErr w:type="spellStart"/>
+      <w:r>
+        <w:t>decompte</w:t>
+      </w:r>
+      <w:proofErr w:type="spellEnd"/>
+      <w:r>
+        <w:t xml:space="preserve"> </w:t>
+      </w:r>
+      <w:proofErr w:type="spellStart"/>
+      <w:r>
+        <w:t>en</w:t>
+      </w:r>
+      <w:proofErr w:type="spellEnd"/>
+      <w:r>
+        <w:t xml:space="preserve"> </w:t>
+      </w:r>
+      <w:proofErr w:type="spellStart"/>
+      <w:r>
+        <w:t>cliquant</w:t>
+      </w:r>
+      <w:proofErr w:type="spellEnd"/>
+      <w:r>
+        <w:t xml:space="preserve"> sur le bouton </w:t>
       </w:r>
       <w:r>
         <w:rPr>
@@ -1087,15 +2930,70 @@
       <w:r>
         <w:t xml:space="preserve">On </w:t>
       </w:r>
-      <w:r>
-        <w:t>peut aller dans la page de modification d’un projet en cliquant sur le bout</w:t>
+      <w:proofErr w:type="spellStart"/>
+      <w:r>
+        <w:t>peut</w:t>
+      </w:r>
+      <w:proofErr w:type="spellEnd"/>
+      <w:r>
+        <w:t xml:space="preserve"> </w:t>
+      </w:r>
+      <w:proofErr w:type="spellStart"/>
+      <w:r>
+        <w:t>aller</w:t>
+      </w:r>
+      <w:proofErr w:type="spellEnd"/>
+      <w:r>
+        <w:t xml:space="preserve"> </w:t>
+      </w:r>
+      <w:proofErr w:type="spellStart"/>
+      <w:r>
+        <w:t>dans</w:t>
+      </w:r>
+      <w:proofErr w:type="spellEnd"/>
+      <w:r>
+        <w:t xml:space="preserve"> la page de modification d’un </w:t>
+      </w:r>
+      <w:proofErr w:type="spellStart"/>
+      <w:r>
+        <w:t>projet</w:t>
+      </w:r>
+      <w:proofErr w:type="spellEnd"/>
+      <w:r>
+        <w:t xml:space="preserve"> </w:t>
+      </w:r>
+      <w:proofErr w:type="spellStart"/>
+      <w:r>
+        <w:t>en</w:t>
+      </w:r>
+      <w:proofErr w:type="spellEnd"/>
+      <w:r>
+        <w:t xml:space="preserve"> </w:t>
+      </w:r>
+      <w:proofErr w:type="spellStart"/>
+      <w:r>
+        <w:t>cliquant</w:t>
+      </w:r>
+      <w:proofErr w:type="spellEnd"/>
+      <w:r>
+        <w:t xml:space="preserve"> sur le </w:t>
+      </w:r>
+      <w:proofErr w:type="spellStart"/>
+      <w:proofErr w:type="gramStart"/>
+      <w:r>
+        <w:t>bout</w:t>
       </w:r>
       <w:r>
         <w:t>t</w:t>
       </w:r>
       <w:r>
-        <w:t xml:space="preserve">on </w:t>
-      </w:r>
+        <w:t>on</w:t>
+      </w:r>
+      <w:proofErr w:type="spellEnd"/>
+      <w:r>
+        <w:t xml:space="preserve"> </w:t>
+      </w:r>
+      <w:proofErr w:type="gramEnd"/>
       <w:r>
         <w:rPr>
           <w:noProof/>
@@ -1154,9 +3052,19 @@
           <w:numId w:val="2"/>
         </w:numPr>
       </w:pPr>
-      <w:r>
-        <w:t>Liste des bills du projet</w:t>
-      </w:r>
+      <w:proofErr w:type="spellStart"/>
+      <w:r>
+        <w:t>Liste</w:t>
+      </w:r>
+      <w:proofErr w:type="spellEnd"/>
+      <w:r>
+        <w:t xml:space="preserve"> des bills du </w:t>
+      </w:r>
+      <w:proofErr w:type="spellStart"/>
+      <w:r>
+        <w:t>projet</w:t>
+      </w:r>
+      <w:proofErr w:type="spellEnd"/>
     </w:p>
     <w:p>
       <w:pPr>
@@ -1164,7 +3072,63 @@
         <w:ind w:left="2925"/>
       </w:pPr>
       <w:r>
-        <w:t>On peut aller dans le detail d’un bill en cliquant sur son code dans la premiere colonne.</w:t>
+        <w:t xml:space="preserve">On </w:t>
+      </w:r>
+      <w:proofErr w:type="spellStart"/>
+      <w:r>
+        <w:t>peut</w:t>
+      </w:r>
+      <w:proofErr w:type="spellEnd"/>
+      <w:r>
+        <w:t xml:space="preserve"> </w:t>
+      </w:r>
+      <w:proofErr w:type="spellStart"/>
+      <w:r>
+        <w:t>aller</w:t>
+      </w:r>
+      <w:proofErr w:type="spellEnd"/>
+      <w:r>
+        <w:t xml:space="preserve"> </w:t>
+      </w:r>
+      <w:proofErr w:type="spellStart"/>
+      <w:r>
+        <w:t>dans</w:t>
+      </w:r>
+      <w:proofErr w:type="spellEnd"/>
+      <w:r>
+        <w:t xml:space="preserve"> le detail d’un bill </w:t>
+      </w:r>
+      <w:proofErr w:type="spellStart"/>
+      <w:r>
+        <w:t>en</w:t>
+      </w:r>
+      <w:proofErr w:type="spellEnd"/>
+      <w:r>
+        <w:t xml:space="preserve"> </w:t>
+      </w:r>
+      <w:proofErr w:type="spellStart"/>
+      <w:r>
+        <w:t>cliquant</w:t>
+      </w:r>
+      <w:proofErr w:type="spellEnd"/>
+      <w:r>
+        <w:t xml:space="preserve"> sur son code </w:t>
+      </w:r>
+      <w:proofErr w:type="spellStart"/>
+      <w:r>
+        <w:t>dans</w:t>
+      </w:r>
+      <w:proofErr w:type="spellEnd"/>
+      <w:r>
+        <w:t xml:space="preserve"> la premiere </w:t>
+      </w:r>
+      <w:proofErr w:type="spellStart"/>
+      <w:r>
+        <w:t>colonne</w:t>
+      </w:r>
+      <w:proofErr w:type="spellEnd"/>
+      <w:r>
+        <w:t>.</w:t>
       </w:r>
     </w:p>
     <w:p>
@@ -1173,8 +3137,66 @@
         <w:ind w:left="2925"/>
       </w:pPr>
       <w:r>
-        <w:t xml:space="preserve">On peut aussie rajouter un autre en cliquant sur le boutton </w:t>
-      </w:r>
+        <w:t xml:space="preserve">On </w:t>
+      </w:r>
+      <w:proofErr w:type="spellStart"/>
+      <w:r>
+        <w:t>peut</w:t>
+      </w:r>
+      <w:proofErr w:type="spellEnd"/>
+      <w:r>
+        <w:t xml:space="preserve"> </w:t>
+      </w:r>
+      <w:proofErr w:type="spellStart"/>
+      <w:r>
+        <w:t>aussie</w:t>
+      </w:r>
+      <w:proofErr w:type="spellEnd"/>
+      <w:r>
+        <w:t xml:space="preserve"> </w:t>
+      </w:r>
+      <w:proofErr w:type="spellStart"/>
+      <w:r>
+        <w:t>rajouter</w:t>
+      </w:r>
+      <w:proofErr w:type="spellEnd"/>
+      <w:r>
+        <w:t xml:space="preserve"> un </w:t>
+      </w:r>
+      <w:proofErr w:type="spellStart"/>
+      <w:r>
+        <w:t>autre</w:t>
+      </w:r>
+      <w:proofErr w:type="spellEnd"/>
+      <w:r>
+        <w:t xml:space="preserve"> </w:t>
+      </w:r>
+      <w:proofErr w:type="spellStart"/>
+      <w:r>
+        <w:t>en</w:t>
+      </w:r>
+      <w:proofErr w:type="spellEnd"/>
+      <w:r>
+        <w:t xml:space="preserve"> </w:t>
+      </w:r>
+      <w:proofErr w:type="spellStart"/>
+      <w:r>
+        <w:t>cliquant</w:t>
+      </w:r>
+      <w:proofErr w:type="spellEnd"/>
+      <w:r>
+        <w:t xml:space="preserve"> sur le </w:t>
+      </w:r>
+      <w:proofErr w:type="spellStart"/>
+      <w:proofErr w:type="gramStart"/>
+      <w:r>
+        <w:t>boutton</w:t>
+      </w:r>
+      <w:proofErr w:type="spellEnd"/>
+      <w:r>
+        <w:t xml:space="preserve"> </w:t>
+      </w:r>
+      <w:proofErr w:type="gramEnd"/>
       <w:r>
         <w:rPr>
           <w:noProof/>
@@ -1236,12 +3258,91 @@
         <w:pStyle w:val="ListParagraph"/>
         <w:ind w:left="2925"/>
       </w:pPr>
-      <w:r>
-        <w:t>Liste des mat</w:t>
-      </w:r>
-      <w:r>
-        <w:t xml:space="preserve">eriels utiliser pour le projet, on peut attacher un materiel sur un projet en cliquant sur le boutton </w:t>
-      </w:r>
+      <w:proofErr w:type="spellStart"/>
+      <w:r>
+        <w:t>Liste</w:t>
+      </w:r>
+      <w:proofErr w:type="spellEnd"/>
+      <w:r>
+        <w:t xml:space="preserve"> des </w:t>
+      </w:r>
+      <w:proofErr w:type="spellStart"/>
+      <w:r>
+        <w:t>mat</w:t>
+      </w:r>
+      <w:r>
+        <w:t>eriels</w:t>
+      </w:r>
+      <w:proofErr w:type="spellEnd"/>
+      <w:r>
+        <w:t xml:space="preserve"> </w:t>
+      </w:r>
+      <w:proofErr w:type="spellStart"/>
+      <w:r>
+        <w:t>utiliser</w:t>
+      </w:r>
+      <w:proofErr w:type="spellEnd"/>
+      <w:r>
+        <w:t xml:space="preserve"> pour le </w:t>
+      </w:r>
+      <w:proofErr w:type="spellStart"/>
+      <w:r>
+        <w:t>projet</w:t>
+      </w:r>
+      <w:proofErr w:type="spellEnd"/>
+      <w:r>
+        <w:t xml:space="preserve">, on </w:t>
+      </w:r>
+      <w:proofErr w:type="spellStart"/>
+      <w:r>
+        <w:t>peut</w:t>
+      </w:r>
+      <w:proofErr w:type="spellEnd"/>
+      <w:r>
+        <w:t xml:space="preserve"> </w:t>
+      </w:r>
+      <w:proofErr w:type="spellStart"/>
+      <w:r>
+        <w:t>attacher</w:t>
+      </w:r>
+      <w:proofErr w:type="spellEnd"/>
+      <w:r>
+        <w:t xml:space="preserve"> un materiel sur un </w:t>
+      </w:r>
+      <w:proofErr w:type="spellStart"/>
+      <w:r>
+        <w:t>projet</w:t>
+      </w:r>
+      <w:proofErr w:type="spellEnd"/>
+      <w:r>
+        <w:t xml:space="preserve"> </w:t>
+      </w:r>
+      <w:proofErr w:type="spellStart"/>
+      <w:r>
+        <w:t>en</w:t>
+      </w:r>
+      <w:proofErr w:type="spellEnd"/>
+      <w:r>
+        <w:t xml:space="preserve"> </w:t>
+      </w:r>
+      <w:proofErr w:type="spellStart"/>
+      <w:r>
+        <w:t>cliquant</w:t>
+      </w:r>
+      <w:proofErr w:type="spellEnd"/>
+      <w:r>
+        <w:t xml:space="preserve"> sur le </w:t>
+      </w:r>
+      <w:proofErr w:type="spellStart"/>
+      <w:proofErr w:type="gramStart"/>
+      <w:r>
+        <w:t>boutton</w:t>
+      </w:r>
+      <w:proofErr w:type="spellEnd"/>
+      <w:r>
+        <w:t xml:space="preserve"> </w:t>
+      </w:r>
+      <w:proofErr w:type="gramEnd"/>
       <w:r>
         <w:rPr>
           <w:noProof/>
@@ -1292,7 +3393,97 @@
         <w:ind w:left="2925"/>
       </w:pPr>
       <w:r>
-        <w:t>La liste des materiels utilisable pour tous les projets est gerer dans le module de gestion des materiels dans la configuration (Section VII. b).</w:t>
+        <w:t xml:space="preserve">La </w:t>
+      </w:r>
+      <w:proofErr w:type="spellStart"/>
+      <w:r>
+        <w:t>liste</w:t>
+      </w:r>
+      <w:proofErr w:type="spellEnd"/>
+      <w:r>
+        <w:t xml:space="preserve"> des </w:t>
+      </w:r>
+      <w:proofErr w:type="spellStart"/>
+      <w:r>
+        <w:t>materiels</w:t>
+      </w:r>
+      <w:proofErr w:type="spellEnd"/>
+      <w:r>
+        <w:t xml:space="preserve"> </w:t>
+      </w:r>
+      <w:proofErr w:type="spellStart"/>
+      <w:r>
+        <w:t>utilisable</w:t>
+      </w:r>
+      <w:proofErr w:type="spellEnd"/>
+      <w:r>
+        <w:t xml:space="preserve"> pour </w:t>
+      </w:r>
+      <w:proofErr w:type="spellStart"/>
+      <w:r>
+        <w:t>tous</w:t>
+      </w:r>
+      <w:proofErr w:type="spellEnd"/>
+      <w:r>
+        <w:t xml:space="preserve"> les </w:t>
+      </w:r>
+      <w:proofErr w:type="spellStart"/>
+      <w:r>
+        <w:t>projets</w:t>
+      </w:r>
+      <w:proofErr w:type="spellEnd"/>
+      <w:r>
+        <w:t xml:space="preserve"> </w:t>
+      </w:r>
+      <w:proofErr w:type="spellStart"/>
+      <w:proofErr w:type="gramStart"/>
+      <w:r>
+        <w:t>est</w:t>
+      </w:r>
+      <w:proofErr w:type="spellEnd"/>
+      <w:proofErr w:type="gramEnd"/>
+      <w:r>
+        <w:t xml:space="preserve"> </w:t>
+      </w:r>
+      <w:proofErr w:type="spellStart"/>
+      <w:r>
+        <w:t>gerer</w:t>
+      </w:r>
+      <w:proofErr w:type="spellEnd"/>
+      <w:r>
+        <w:t xml:space="preserve"> </w:t>
+      </w:r>
+      <w:proofErr w:type="spellStart"/>
+      <w:r>
+        <w:t>dans</w:t>
+      </w:r>
+      <w:proofErr w:type="spellEnd"/>
+      <w:r>
+        <w:t xml:space="preserve"> le module de </w:t>
+      </w:r>
+      <w:proofErr w:type="spellStart"/>
+      <w:r>
+        <w:t>gestion</w:t>
+      </w:r>
+      <w:proofErr w:type="spellEnd"/>
+      <w:r>
+        <w:t xml:space="preserve"> des </w:t>
+      </w:r>
+      <w:proofErr w:type="spellStart"/>
+      <w:r>
+        <w:t>materiels</w:t>
+      </w:r>
+      <w:proofErr w:type="spellEnd"/>
+      <w:r>
+        <w:t xml:space="preserve"> </w:t>
+      </w:r>
+      <w:proofErr w:type="spellStart"/>
+      <w:r>
+        <w:t>dans</w:t>
+      </w:r>
+      <w:proofErr w:type="spellEnd"/>
+      <w:r>
+        <w:t xml:space="preserve"> la configuration (Section VII. b).</w:t>
       </w:r>
     </w:p>
     <w:p>
@@ -1303,8 +3494,45 @@
           <w:numId w:val="2"/>
         </w:numPr>
       </w:pPr>
-      <w:r>
-        <w:t>Fichier attacher (En cas de besoin)</w:t>
+      <w:proofErr w:type="spellStart"/>
+      <w:r>
+        <w:t>Fichier</w:t>
+      </w:r>
+      <w:proofErr w:type="spellEnd"/>
+      <w:r>
+        <w:t xml:space="preserve"> </w:t>
+      </w:r>
+      <w:proofErr w:type="spellStart"/>
+      <w:r>
+        <w:t>attacher</w:t>
+      </w:r>
+      <w:proofErr w:type="spellEnd"/>
+      <w:r>
+        <w:t xml:space="preserve"> (</w:t>
+      </w:r>
+      <w:proofErr w:type="spellStart"/>
+      <w:r>
+        <w:t>En</w:t>
+      </w:r>
+      <w:proofErr w:type="spellEnd"/>
+      <w:r>
+        <w:t xml:space="preserve"> </w:t>
+      </w:r>
+      <w:proofErr w:type="spellStart"/>
+      <w:r>
+        <w:t>cas</w:t>
+      </w:r>
+      <w:proofErr w:type="spellEnd"/>
+      <w:r>
+        <w:t xml:space="preserve"> de </w:t>
+      </w:r>
+      <w:proofErr w:type="spellStart"/>
+      <w:r>
+        <w:t>besoin</w:t>
+      </w:r>
+      <w:proofErr w:type="spellEnd"/>
+      <w:r>
+        <w:t>)</w:t>
       </w:r>
     </w:p>
     <w:p>
@@ -1325,10 +3553,32 @@
         <w:ind w:left="2925"/>
       </w:pPr>
       <w:r>
-        <w:t>Modifications effectues sur le projet.</w:t>
-      </w:r>
-      <w:bookmarkStart w:id="0" w:name="_GoBack"/>
-      <w:bookmarkEnd w:id="0"/>
+        <w:t xml:space="preserve">Modifications </w:t>
+      </w:r>
+      <w:proofErr w:type="spellStart"/>
+      <w:proofErr w:type="gramStart"/>
+      <w:r>
+        <w:t>effectu</w:t>
+      </w:r>
+      <w:r>
+        <w:t>e</w:t>
+      </w:r>
+      <w:r>
+        <w:t>es</w:t>
+      </w:r>
+      <w:proofErr w:type="spellEnd"/>
+      <w:proofErr w:type="gramEnd"/>
+      <w:r>
+        <w:t xml:space="preserve"> sur le </w:t>
+      </w:r>
+      <w:proofErr w:type="spellStart"/>
+      <w:r>
+        <w:t>projet</w:t>
+      </w:r>
+      <w:proofErr w:type="spellEnd"/>
+      <w:r>
+        <w:t>.</w:t>
+      </w:r>
     </w:p>
     <w:p>
       <w:pPr>
@@ -1338,8 +3588,863 @@
           <w:numId w:val="1"/>
         </w:numPr>
       </w:pPr>
-      <w:r>
-        <w:t>Gestion de bille</w:t>
+      <w:proofErr w:type="spellStart"/>
+      <w:r>
+        <w:t>Gestion</w:t>
+      </w:r>
+      <w:proofErr w:type="spellEnd"/>
+      <w:r>
+        <w:t xml:space="preserve"> de </w:t>
+      </w:r>
+      <w:proofErr w:type="spellStart"/>
+      <w:r>
+        <w:t>bille</w:t>
+      </w:r>
+      <w:proofErr w:type="spellEnd"/>
+    </w:p>
+    <w:p>
+      <w:pPr>
+        <w:pStyle w:val="ListParagraph"/>
+      </w:pPr>
+      <w:proofErr w:type="spellStart"/>
+      <w:r>
+        <w:t>Tous</w:t>
+      </w:r>
+      <w:proofErr w:type="spellEnd"/>
+      <w:r>
+        <w:t xml:space="preserve"> les bills de </w:t>
+      </w:r>
+      <w:proofErr w:type="spellStart"/>
+      <w:r>
+        <w:t>chaque</w:t>
+      </w:r>
+      <w:proofErr w:type="spellEnd"/>
+      <w:r>
+        <w:t xml:space="preserve"> </w:t>
+      </w:r>
+      <w:proofErr w:type="spellStart"/>
+      <w:r>
+        <w:t>projet</w:t>
+      </w:r>
+      <w:proofErr w:type="spellEnd"/>
+      <w:r>
+        <w:t xml:space="preserve"> </w:t>
+      </w:r>
+      <w:proofErr w:type="spellStart"/>
+      <w:r>
+        <w:t>sont</w:t>
+      </w:r>
+      <w:proofErr w:type="spellEnd"/>
+      <w:r>
+        <w:t xml:space="preserve"> </w:t>
+      </w:r>
+      <w:proofErr w:type="spellStart"/>
+      <w:r>
+        <w:t>accessiblent</w:t>
+      </w:r>
+      <w:proofErr w:type="spellEnd"/>
+      <w:r>
+        <w:t xml:space="preserve"> </w:t>
+      </w:r>
+      <w:proofErr w:type="spellStart"/>
+      <w:r>
+        <w:t>depuis</w:t>
+      </w:r>
+      <w:proofErr w:type="spellEnd"/>
+      <w:r>
+        <w:t xml:space="preserve"> la page detail du </w:t>
+      </w:r>
+      <w:proofErr w:type="spellStart"/>
+      <w:r>
+        <w:t>projet</w:t>
+      </w:r>
+      <w:proofErr w:type="spellEnd"/>
+      <w:r>
+        <w:t xml:space="preserve"> (section </w:t>
+      </w:r>
+      <w:proofErr w:type="spellStart"/>
+      <w:r>
+        <w:t>I.c</w:t>
+      </w:r>
+      <w:proofErr w:type="spellEnd"/>
+      <w:r>
+        <w:t>).</w:t>
+      </w:r>
+    </w:p>
+    <w:p>
+      <w:pPr>
+        <w:pStyle w:val="ListParagraph"/>
+        <w:numPr>
+          <w:ilvl w:val="1"/>
+          <w:numId w:val="1"/>
+        </w:numPr>
+      </w:pPr>
+      <w:r>
+        <w:t xml:space="preserve">Pour </w:t>
+      </w:r>
+      <w:proofErr w:type="spellStart"/>
+      <w:r>
+        <w:t>ajouter</w:t>
+      </w:r>
+      <w:proofErr w:type="spellEnd"/>
+      <w:r>
+        <w:t xml:space="preserve"> </w:t>
+      </w:r>
+      <w:proofErr w:type="gramStart"/>
+      <w:r>
+        <w:t>un</w:t>
+      </w:r>
+      <w:proofErr w:type="gramEnd"/>
+      <w:r>
+        <w:t xml:space="preserve"> nouveau bill </w:t>
+      </w:r>
+      <w:proofErr w:type="spellStart"/>
+      <w:r>
+        <w:t>dans</w:t>
+      </w:r>
+      <w:proofErr w:type="spellEnd"/>
+      <w:r>
+        <w:t xml:space="preserve"> le </w:t>
+      </w:r>
+      <w:proofErr w:type="spellStart"/>
+      <w:r>
+        <w:t>projet</w:t>
+      </w:r>
+      <w:proofErr w:type="spellEnd"/>
+      <w:r>
+        <w:t xml:space="preserve">, on click sur le bouton “Add bill” </w:t>
+      </w:r>
+      <w:proofErr w:type="spellStart"/>
+      <w:r>
+        <w:t>dans</w:t>
+      </w:r>
+      <w:proofErr w:type="spellEnd"/>
+      <w:r>
+        <w:t xml:space="preserve"> le tab menu bill.</w:t>
+      </w:r>
+    </w:p>
+    <w:p>
+      <w:pPr>
+        <w:pStyle w:val="ListParagraph"/>
+        <w:ind w:left="1440"/>
+      </w:pPr>
+      <w:r>
+        <w:rPr>
+          <w:noProof/>
+        </w:rPr>
+        <w:drawing>
+          <wp:inline distT="0" distB="0" distL="0" distR="0" wp14:anchorId="1150A221" wp14:editId="06C9F1DB">
+            <wp:extent cx="3695700" cy="1149773"/>
+            <wp:effectExtent l="0" t="0" r="0" b="0"/>
+            <wp:docPr id="14" name="Picture 14"/>
+            <wp:cNvGraphicFramePr>
+              <a:graphicFrameLocks xmlns:a="http://schemas.openxmlformats.org/drawingml/2006/main" noChangeAspect="1"/>
+            </wp:cNvGraphicFramePr>
+            <a:graphic xmlns:a="http://schemas.openxmlformats.org/drawingml/2006/main">
+              <a:graphicData uri="http://schemas.openxmlformats.org/drawingml/2006/picture">
+                <pic:pic xmlns:pic="http://schemas.openxmlformats.org/drawingml/2006/picture">
+                  <pic:nvPicPr>
+                    <pic:cNvPr id="1" name=""/>
+                    <pic:cNvPicPr/>
+                  </pic:nvPicPr>
+                  <pic:blipFill>
+                    <a:blip r:embed="rId18"/>
+                    <a:stretch>
+                      <a:fillRect/>
+                    </a:stretch>
+                  </pic:blipFill>
+                  <pic:spPr>
+                    <a:xfrm>
+                      <a:off x="0" y="0"/>
+                      <a:ext cx="3719202" cy="1157085"/>
+                    </a:xfrm>
+                    <a:prstGeom prst="rect">
+                      <a:avLst/>
+                    </a:prstGeom>
+                  </pic:spPr>
+                </pic:pic>
+              </a:graphicData>
+            </a:graphic>
+          </wp:inline>
+        </w:drawing>
+      </w:r>
+    </w:p>
+    <w:p>
+      <w:pPr>
+        <w:pStyle w:val="ListParagraph"/>
+        <w:ind w:left="1440"/>
+      </w:pPr>
+      <w:proofErr w:type="spellStart"/>
+      <w:proofErr w:type="gramStart"/>
+      <w:r>
+        <w:t>Dans</w:t>
+      </w:r>
+      <w:proofErr w:type="spellEnd"/>
+      <w:proofErr w:type="gramEnd"/>
+      <w:r>
+        <w:t xml:space="preserve"> la </w:t>
+      </w:r>
+      <w:r>
+        <w:t>p</w:t>
+      </w:r>
+      <w:r>
+        <w:t>age</w:t>
+      </w:r>
+      <w:r>
+        <w:t xml:space="preserve"> </w:t>
+      </w:r>
+      <w:proofErr w:type="spellStart"/>
+      <w:r>
+        <w:t>ajout</w:t>
+      </w:r>
+      <w:proofErr w:type="spellEnd"/>
+      <w:r>
+        <w:t xml:space="preserve"> de nouveau bill</w:t>
+      </w:r>
+      <w:r>
+        <w:t xml:space="preserve">, on </w:t>
+      </w:r>
+      <w:proofErr w:type="spellStart"/>
+      <w:r>
+        <w:t>saisie</w:t>
+      </w:r>
+      <w:proofErr w:type="spellEnd"/>
+      <w:r>
+        <w:t xml:space="preserve"> les </w:t>
+      </w:r>
+      <w:proofErr w:type="spellStart"/>
+      <w:r>
+        <w:t>informations</w:t>
+      </w:r>
+      <w:proofErr w:type="spellEnd"/>
+      <w:r>
+        <w:t xml:space="preserve"> generals </w:t>
+      </w:r>
+      <w:proofErr w:type="spellStart"/>
+      <w:r>
+        <w:t>puis</w:t>
+      </w:r>
+      <w:proofErr w:type="spellEnd"/>
+      <w:r>
+        <w:t xml:space="preserve"> </w:t>
+      </w:r>
+      <w:proofErr w:type="spellStart"/>
+      <w:r>
+        <w:t>rattacher</w:t>
+      </w:r>
+      <w:proofErr w:type="spellEnd"/>
+      <w:r>
+        <w:t xml:space="preserve"> les items pour le bill.</w:t>
+      </w:r>
+    </w:p>
+    <w:p>
+      <w:pPr>
+        <w:pStyle w:val="ListParagraph"/>
+        <w:ind w:left="1440"/>
+      </w:pPr>
+      <w:proofErr w:type="gramStart"/>
+      <w:r>
+        <w:t>NB :</w:t>
+      </w:r>
+      <w:proofErr w:type="gramEnd"/>
+      <w:r>
+        <w:t xml:space="preserve"> les items </w:t>
+      </w:r>
+      <w:proofErr w:type="spellStart"/>
+      <w:r>
+        <w:t>sont</w:t>
+      </w:r>
+      <w:proofErr w:type="spellEnd"/>
+      <w:r>
+        <w:t xml:space="preserve"> </w:t>
+      </w:r>
+      <w:proofErr w:type="spellStart"/>
+      <w:r>
+        <w:t>rattaches</w:t>
+      </w:r>
+      <w:proofErr w:type="spellEnd"/>
+      <w:r>
+        <w:t xml:space="preserve"> sur les bills </w:t>
+      </w:r>
+      <w:proofErr w:type="spellStart"/>
+      <w:r>
+        <w:t>mais</w:t>
+      </w:r>
+      <w:proofErr w:type="spellEnd"/>
+      <w:r>
+        <w:t xml:space="preserve"> pas </w:t>
+      </w:r>
+      <w:proofErr w:type="spellStart"/>
+      <w:r>
+        <w:t>creer</w:t>
+      </w:r>
+      <w:proofErr w:type="spellEnd"/>
+      <w:r>
+        <w:t xml:space="preserve"> a </w:t>
+      </w:r>
+      <w:proofErr w:type="spellStart"/>
+      <w:r>
+        <w:t>chaque</w:t>
+      </w:r>
+      <w:proofErr w:type="spellEnd"/>
+      <w:r>
+        <w:t xml:space="preserve"> </w:t>
+      </w:r>
+      <w:proofErr w:type="spellStart"/>
+      <w:r>
+        <w:t>besoin</w:t>
+      </w:r>
+      <w:proofErr w:type="spellEnd"/>
+      <w:r>
+        <w:t xml:space="preserve"> (</w:t>
+      </w:r>
+      <w:proofErr w:type="spellStart"/>
+      <w:r>
+        <w:t>ajout</w:t>
+      </w:r>
+      <w:proofErr w:type="spellEnd"/>
+      <w:r>
+        <w:t xml:space="preserve"> bill </w:t>
+      </w:r>
+      <w:proofErr w:type="spellStart"/>
+      <w:r>
+        <w:t>ou</w:t>
+      </w:r>
+      <w:proofErr w:type="spellEnd"/>
+      <w:r>
+        <w:t xml:space="preserve"> detail bill), </w:t>
+      </w:r>
+      <w:proofErr w:type="spellStart"/>
+      <w:r>
+        <w:t>c’est</w:t>
+      </w:r>
+      <w:proofErr w:type="spellEnd"/>
+      <w:r>
+        <w:t xml:space="preserve"> a dire </w:t>
+      </w:r>
+      <w:proofErr w:type="spellStart"/>
+      <w:r>
+        <w:t>qu’un</w:t>
+      </w:r>
+      <w:proofErr w:type="spellEnd"/>
+      <w:r>
+        <w:t xml:space="preserve"> item </w:t>
+      </w:r>
+      <w:proofErr w:type="spellStart"/>
+      <w:r>
+        <w:t>est</w:t>
+      </w:r>
+      <w:proofErr w:type="spellEnd"/>
+      <w:r>
+        <w:t xml:space="preserve"> </w:t>
+      </w:r>
+      <w:proofErr w:type="spellStart"/>
+      <w:r>
+        <w:t>creer</w:t>
+      </w:r>
+      <w:proofErr w:type="spellEnd"/>
+      <w:r>
+        <w:t xml:space="preserve"> </w:t>
+      </w:r>
+      <w:proofErr w:type="spellStart"/>
+      <w:r>
+        <w:t>une</w:t>
+      </w:r>
+      <w:proofErr w:type="spellEnd"/>
+      <w:r>
+        <w:t xml:space="preserve"> </w:t>
+      </w:r>
+      <w:proofErr w:type="spellStart"/>
+      <w:r>
+        <w:t>seule</w:t>
+      </w:r>
+      <w:proofErr w:type="spellEnd"/>
+      <w:r>
+        <w:t xml:space="preserve"> </w:t>
+      </w:r>
+      <w:proofErr w:type="spellStart"/>
+      <w:r>
+        <w:t>fois</w:t>
+      </w:r>
+      <w:proofErr w:type="spellEnd"/>
+      <w:r>
+        <w:t xml:space="preserve"> </w:t>
+      </w:r>
+      <w:proofErr w:type="spellStart"/>
+      <w:r>
+        <w:t>dans</w:t>
+      </w:r>
+      <w:proofErr w:type="spellEnd"/>
+      <w:r>
+        <w:t xml:space="preserve"> le system et </w:t>
+      </w:r>
+      <w:proofErr w:type="spellStart"/>
+      <w:r>
+        <w:t>ce</w:t>
+      </w:r>
+      <w:proofErr w:type="spellEnd"/>
+      <w:r>
+        <w:t xml:space="preserve"> dernier </w:t>
+      </w:r>
+      <w:proofErr w:type="spellStart"/>
+      <w:r>
+        <w:t>seras</w:t>
+      </w:r>
+      <w:proofErr w:type="spellEnd"/>
+      <w:r>
+        <w:t xml:space="preserve"> </w:t>
+      </w:r>
+      <w:proofErr w:type="spellStart"/>
+      <w:r>
+        <w:t>utilisable</w:t>
+      </w:r>
+      <w:proofErr w:type="spellEnd"/>
+      <w:r>
+        <w:t xml:space="preserve"> pour </w:t>
+      </w:r>
+      <w:proofErr w:type="spellStart"/>
+      <w:r>
+        <w:t>tous</w:t>
+      </w:r>
+      <w:proofErr w:type="spellEnd"/>
+      <w:r>
+        <w:t xml:space="preserve"> les bills de </w:t>
+      </w:r>
+      <w:proofErr w:type="spellStart"/>
+      <w:r>
+        <w:t>chaque</w:t>
+      </w:r>
+      <w:proofErr w:type="spellEnd"/>
+      <w:r>
+        <w:t xml:space="preserve"> </w:t>
+      </w:r>
+      <w:proofErr w:type="spellStart"/>
+      <w:r>
+        <w:t>projet</w:t>
+      </w:r>
+      <w:proofErr w:type="spellEnd"/>
+      <w:r>
+        <w:t xml:space="preserve">, </w:t>
+      </w:r>
+      <w:proofErr w:type="spellStart"/>
+      <w:r>
+        <w:t>Gestion</w:t>
+      </w:r>
+      <w:proofErr w:type="spellEnd"/>
+      <w:r>
+        <w:t xml:space="preserve"> </w:t>
+      </w:r>
+      <w:proofErr w:type="spellStart"/>
+      <w:r>
+        <w:t>d’item</w:t>
+      </w:r>
+      <w:proofErr w:type="spellEnd"/>
+      <w:r>
+        <w:t xml:space="preserve"> : section </w:t>
+      </w:r>
+      <w:proofErr w:type="spellStart"/>
+      <w:r>
+        <w:t>VII.a</w:t>
+      </w:r>
+      <w:proofErr w:type="spellEnd"/>
+      <w:r>
+        <w:t xml:space="preserve"> .</w:t>
+      </w:r>
+    </w:p>
+    <w:p>
+      <w:pPr>
+        <w:pStyle w:val="ListParagraph"/>
+        <w:ind w:left="1440"/>
+      </w:pPr>
+    </w:p>
+    <w:p>
+      <w:pPr>
+        <w:pStyle w:val="ListParagraph"/>
+        <w:numPr>
+          <w:ilvl w:val="0"/>
+          <w:numId w:val="2"/>
+        </w:numPr>
+        <w:ind w:left="2925"/>
+      </w:pPr>
+      <w:r>
+        <w:t xml:space="preserve">On </w:t>
+      </w:r>
+      <w:proofErr w:type="spellStart"/>
+      <w:r>
+        <w:t>selectionne</w:t>
+      </w:r>
+      <w:proofErr w:type="spellEnd"/>
+      <w:r>
+        <w:t xml:space="preserve"> </w:t>
+      </w:r>
+      <w:proofErr w:type="spellStart"/>
+      <w:r>
+        <w:t>l’item</w:t>
+      </w:r>
+      <w:bookmarkStart w:id="0" w:name="_GoBack"/>
+      <w:bookmarkEnd w:id="0"/>
+      <w:proofErr w:type="spellEnd"/>
+    </w:p>
+    <w:p>
+      <w:pPr>
+        <w:pStyle w:val="ListParagraph"/>
+        <w:numPr>
+          <w:ilvl w:val="0"/>
+          <w:numId w:val="2"/>
+        </w:numPr>
+        <w:ind w:left="2925"/>
+      </w:pPr>
+      <w:proofErr w:type="spellStart"/>
+      <w:r>
+        <w:t>Saisire</w:t>
+      </w:r>
+      <w:proofErr w:type="spellEnd"/>
+      <w:r>
+        <w:t xml:space="preserve"> le Rate (Prix </w:t>
+      </w:r>
+      <w:proofErr w:type="spellStart"/>
+      <w:r>
+        <w:t>unitaire</w:t>
+      </w:r>
+      <w:proofErr w:type="spellEnd"/>
+      <w:r>
+        <w:t>)</w:t>
+      </w:r>
+    </w:p>
+    <w:p>
+      <w:pPr>
+        <w:pStyle w:val="ListParagraph"/>
+        <w:numPr>
+          <w:ilvl w:val="0"/>
+          <w:numId w:val="2"/>
+        </w:numPr>
+        <w:ind w:left="2925"/>
+      </w:pPr>
+      <w:proofErr w:type="spellStart"/>
+      <w:r>
+        <w:lastRenderedPageBreak/>
+        <w:t>Saisire</w:t>
+      </w:r>
+      <w:proofErr w:type="spellEnd"/>
+      <w:r>
+        <w:t xml:space="preserve"> la </w:t>
+      </w:r>
+      <w:proofErr w:type="spellStart"/>
+      <w:r>
+        <w:t>valeur</w:t>
+      </w:r>
+      <w:proofErr w:type="spellEnd"/>
+      <w:r>
+        <w:t xml:space="preserve"> </w:t>
+      </w:r>
+      <w:proofErr w:type="spellStart"/>
+      <w:r>
+        <w:t>en</w:t>
+      </w:r>
+      <w:proofErr w:type="spellEnd"/>
+      <w:r>
+        <w:t xml:space="preserve"> </w:t>
+      </w:r>
+      <w:proofErr w:type="spellStart"/>
+      <w:r>
+        <w:t>Rs</w:t>
+      </w:r>
+      <w:proofErr w:type="spellEnd"/>
+      <w:r>
+        <w:t xml:space="preserve"> total </w:t>
+      </w:r>
+      <w:proofErr w:type="spellStart"/>
+      <w:r>
+        <w:t>estimer</w:t>
+      </w:r>
+      <w:proofErr w:type="spellEnd"/>
+      <w:r>
+        <w:t xml:space="preserve"> pour </w:t>
+      </w:r>
+      <w:proofErr w:type="spellStart"/>
+      <w:r>
+        <w:t>l’item</w:t>
+      </w:r>
+      <w:proofErr w:type="spellEnd"/>
+      <w:r>
+        <w:t xml:space="preserve"> </w:t>
+      </w:r>
+      <w:proofErr w:type="spellStart"/>
+      <w:r>
+        <w:t>dans</w:t>
+      </w:r>
+      <w:proofErr w:type="spellEnd"/>
+      <w:r>
+        <w:t xml:space="preserve"> le bill pendant le </w:t>
+      </w:r>
+      <w:proofErr w:type="spellStart"/>
+      <w:r>
+        <w:t>projet</w:t>
+      </w:r>
+      <w:proofErr w:type="spellEnd"/>
+      <w:r>
+        <w:t>.</w:t>
+      </w:r>
+    </w:p>
+    <w:p>
+      <w:pPr>
+        <w:pStyle w:val="ListParagraph"/>
+      </w:pPr>
+    </w:p>
+    <w:p>
+      <w:pPr>
+        <w:pStyle w:val="ListParagraph"/>
+        <w:numPr>
+          <w:ilvl w:val="1"/>
+          <w:numId w:val="1"/>
+        </w:numPr>
+      </w:pPr>
+      <w:proofErr w:type="spellStart"/>
+      <w:r>
+        <w:t>Lorsqu’on</w:t>
+      </w:r>
+      <w:proofErr w:type="spellEnd"/>
+      <w:r>
+        <w:t xml:space="preserve"> click sur le code du bill </w:t>
+      </w:r>
+      <w:proofErr w:type="spellStart"/>
+      <w:r>
+        <w:t>dans</w:t>
+      </w:r>
+      <w:proofErr w:type="spellEnd"/>
+      <w:r>
+        <w:t xml:space="preserve"> la </w:t>
+      </w:r>
+      <w:proofErr w:type="spellStart"/>
+      <w:r>
+        <w:t>liste</w:t>
+      </w:r>
+      <w:proofErr w:type="spellEnd"/>
+      <w:r>
+        <w:t xml:space="preserve"> de bill du </w:t>
+      </w:r>
+      <w:proofErr w:type="spellStart"/>
+      <w:r>
+        <w:t>projet</w:t>
+      </w:r>
+      <w:proofErr w:type="spellEnd"/>
+      <w:r>
+        <w:t xml:space="preserve"> (page detail </w:t>
+      </w:r>
+      <w:proofErr w:type="spellStart"/>
+      <w:r>
+        <w:t>projet</w:t>
+      </w:r>
+      <w:proofErr w:type="spellEnd"/>
+      <w:r>
+        <w:t>)</w:t>
+      </w:r>
+      <w:r>
+        <w:t>,</w:t>
+      </w:r>
+      <w:r>
+        <w:t xml:space="preserve"> </w:t>
+      </w:r>
+      <w:r>
+        <w:t xml:space="preserve">on </w:t>
+      </w:r>
+      <w:proofErr w:type="spellStart"/>
+      <w:proofErr w:type="gramStart"/>
+      <w:r>
+        <w:t>est</w:t>
+      </w:r>
+      <w:proofErr w:type="spellEnd"/>
+      <w:proofErr w:type="gramEnd"/>
+      <w:r>
+        <w:t xml:space="preserve"> </w:t>
+      </w:r>
+      <w:proofErr w:type="spellStart"/>
+      <w:r>
+        <w:t>redirige</w:t>
+      </w:r>
+      <w:proofErr w:type="spellEnd"/>
+      <w:r>
+        <w:t xml:space="preserve"> </w:t>
+      </w:r>
+      <w:proofErr w:type="spellStart"/>
+      <w:r>
+        <w:t>vers</w:t>
+      </w:r>
+      <w:proofErr w:type="spellEnd"/>
+      <w:r>
+        <w:t xml:space="preserve"> la page detail du bill.</w:t>
+      </w:r>
+    </w:p>
+    <w:p>
+      <w:pPr>
+        <w:pStyle w:val="ListParagraph"/>
+        <w:ind w:left="1440"/>
+      </w:pPr>
+      <w:proofErr w:type="spellStart"/>
+      <w:r>
+        <w:t>Dans</w:t>
+      </w:r>
+      <w:proofErr w:type="spellEnd"/>
+      <w:r>
+        <w:t xml:space="preserve"> la page </w:t>
+      </w:r>
+      <w:r>
+        <w:t xml:space="preserve">detail du bill, on </w:t>
+      </w:r>
+      <w:proofErr w:type="spellStart"/>
+      <w:r>
+        <w:t>trouve</w:t>
+      </w:r>
+      <w:proofErr w:type="spellEnd"/>
+      <w:r>
+        <w:t xml:space="preserve"> </w:t>
+      </w:r>
+      <w:proofErr w:type="spellStart"/>
+      <w:proofErr w:type="gramStart"/>
+      <w:r>
+        <w:t>ces</w:t>
+      </w:r>
+      <w:proofErr w:type="spellEnd"/>
+      <w:r>
+        <w:t xml:space="preserve">  </w:t>
+      </w:r>
+      <w:proofErr w:type="spellStart"/>
+      <w:r>
+        <w:t>informations</w:t>
+      </w:r>
+      <w:proofErr w:type="spellEnd"/>
+      <w:proofErr w:type="gramEnd"/>
+      <w:r>
+        <w:t xml:space="preserve"> generals </w:t>
+      </w:r>
+      <w:r>
+        <w:t xml:space="preserve">et </w:t>
+      </w:r>
+      <w:proofErr w:type="spellStart"/>
+      <w:r>
+        <w:t>ces</w:t>
+      </w:r>
+      <w:proofErr w:type="spellEnd"/>
+      <w:r>
+        <w:t xml:space="preserve"> items qui</w:t>
+      </w:r>
+      <w:r>
+        <w:t xml:space="preserve"> y</w:t>
+      </w:r>
+      <w:r>
+        <w:t xml:space="preserve"> </w:t>
+      </w:r>
+      <w:proofErr w:type="spellStart"/>
+      <w:r>
+        <w:t>sont</w:t>
+      </w:r>
+      <w:proofErr w:type="spellEnd"/>
+      <w:r>
+        <w:t xml:space="preserve"> </w:t>
+      </w:r>
+      <w:proofErr w:type="spellStart"/>
+      <w:r>
+        <w:t>rattaches</w:t>
+      </w:r>
+      <w:proofErr w:type="spellEnd"/>
+    </w:p>
+    <w:p>
+      <w:pPr>
+        <w:pStyle w:val="ListParagraph"/>
+        <w:ind w:left="1440"/>
+      </w:pPr>
+      <w:r>
+        <w:t xml:space="preserve">Pour </w:t>
+      </w:r>
+      <w:proofErr w:type="spellStart"/>
+      <w:r>
+        <w:t>rattacher</w:t>
+      </w:r>
+      <w:proofErr w:type="spellEnd"/>
+      <w:r>
+        <w:t xml:space="preserve"> </w:t>
+      </w:r>
+      <w:proofErr w:type="spellStart"/>
+      <w:r>
+        <w:t>d’autres</w:t>
+      </w:r>
+      <w:proofErr w:type="spellEnd"/>
+      <w:r>
+        <w:t xml:space="preserve"> nouveau</w:t>
+      </w:r>
+      <w:r>
+        <w:t>x</w:t>
+      </w:r>
+      <w:r>
+        <w:t xml:space="preserve"> item</w:t>
+      </w:r>
+      <w:r>
+        <w:t>s</w:t>
+      </w:r>
+      <w:r>
+        <w:t xml:space="preserve"> a </w:t>
+      </w:r>
+      <w:proofErr w:type="gramStart"/>
+      <w:r>
+        <w:t>un</w:t>
+      </w:r>
+      <w:proofErr w:type="gramEnd"/>
+      <w:r>
+        <w:t xml:space="preserve"> bill</w:t>
+      </w:r>
+      <w:r>
+        <w:t xml:space="preserve"> (</w:t>
+      </w:r>
+      <w:proofErr w:type="spellStart"/>
+      <w:r>
+        <w:t>dans</w:t>
+      </w:r>
+      <w:proofErr w:type="spellEnd"/>
+      <w:r>
+        <w:t xml:space="preserve"> la page detail bill)</w:t>
+      </w:r>
+      <w:r>
+        <w:t xml:space="preserve">, </w:t>
+      </w:r>
+      <w:proofErr w:type="spellStart"/>
+      <w:r>
+        <w:t>c’est</w:t>
+      </w:r>
+      <w:proofErr w:type="spellEnd"/>
+      <w:r>
+        <w:t xml:space="preserve"> </w:t>
+      </w:r>
+      <w:proofErr w:type="spellStart"/>
+      <w:r>
+        <w:t>dans</w:t>
+      </w:r>
+      <w:proofErr w:type="spellEnd"/>
+      <w:r>
+        <w:t xml:space="preserve"> la </w:t>
+      </w:r>
+      <w:proofErr w:type="spellStart"/>
+      <w:r>
+        <w:t>partie</w:t>
+      </w:r>
+      <w:proofErr w:type="spellEnd"/>
+      <w:r>
+        <w:t xml:space="preserve"> </w:t>
+      </w:r>
+      <w:proofErr w:type="spellStart"/>
+      <w:r>
+        <w:t>en</w:t>
+      </w:r>
+      <w:proofErr w:type="spellEnd"/>
+      <w:r>
+        <w:t xml:space="preserve"> bas a </w:t>
+      </w:r>
+      <w:proofErr w:type="spellStart"/>
+      <w:r>
+        <w:t>droite</w:t>
+      </w:r>
+      <w:proofErr w:type="spellEnd"/>
+      <w:r>
+        <w:t>.</w:t>
       </w:r>
     </w:p>
     <w:p>
@@ -1350,8 +4455,21 @@
           <w:numId w:val="1"/>
         </w:numPr>
       </w:pPr>
-      <w:r>
-        <w:t>Gestion de decompte et estimation</w:t>
+      <w:proofErr w:type="spellStart"/>
+      <w:r>
+        <w:t>Gestion</w:t>
+      </w:r>
+      <w:proofErr w:type="spellEnd"/>
+      <w:r>
+        <w:t xml:space="preserve"> de </w:t>
+      </w:r>
+      <w:proofErr w:type="spellStart"/>
+      <w:r>
+        <w:t>decompte</w:t>
+      </w:r>
+      <w:proofErr w:type="spellEnd"/>
+      <w:r>
+        <w:t xml:space="preserve"> et estimation</w:t>
       </w:r>
     </w:p>
     <w:p>
@@ -1362,8 +4480,13 @@
           <w:numId w:val="1"/>
         </w:numPr>
       </w:pPr>
-      <w:r>
-        <w:t>Gestion de MAT (Mat on site)</w:t>
+      <w:proofErr w:type="spellStart"/>
+      <w:r>
+        <w:t>Gestion</w:t>
+      </w:r>
+      <w:proofErr w:type="spellEnd"/>
+      <w:r>
+        <w:t xml:space="preserve"> de MAT (Mat on site)</w:t>
       </w:r>
     </w:p>
     <w:p>
@@ -1374,8 +4497,13 @@
           <w:numId w:val="1"/>
         </w:numPr>
       </w:pPr>
-      <w:r>
-        <w:t>Gestion de client</w:t>
+      <w:proofErr w:type="spellStart"/>
+      <w:r>
+        <w:t>Gestion</w:t>
+      </w:r>
+      <w:proofErr w:type="spellEnd"/>
+      <w:r>
+        <w:t xml:space="preserve"> de client</w:t>
       </w:r>
     </w:p>
     <w:p>
@@ -1386,8 +4514,13 @@
           <w:numId w:val="1"/>
         </w:numPr>
       </w:pPr>
-      <w:r>
-        <w:t>Ajout d’un nouveau client</w:t>
+      <w:proofErr w:type="spellStart"/>
+      <w:r>
+        <w:t>Ajout</w:t>
+      </w:r>
+      <w:proofErr w:type="spellEnd"/>
+      <w:r>
+        <w:t xml:space="preserve"> d’un nouveau client</w:t>
       </w:r>
     </w:p>
     <w:p>
@@ -1398,8 +4531,13 @@
           <w:numId w:val="1"/>
         </w:numPr>
       </w:pPr>
-      <w:r>
-        <w:t>Liste des clients</w:t>
+      <w:proofErr w:type="spellStart"/>
+      <w:r>
+        <w:t>Liste</w:t>
+      </w:r>
+      <w:proofErr w:type="spellEnd"/>
+      <w:r>
+        <w:t xml:space="preserve"> des clients</w:t>
       </w:r>
     </w:p>
     <w:p>
@@ -1410,9 +4548,19 @@
           <w:numId w:val="1"/>
         </w:numPr>
       </w:pPr>
-      <w:r>
-        <w:t>Gestion de contracteur</w:t>
-      </w:r>
+      <w:proofErr w:type="spellStart"/>
+      <w:r>
+        <w:t>Gestion</w:t>
+      </w:r>
+      <w:proofErr w:type="spellEnd"/>
+      <w:r>
+        <w:t xml:space="preserve"> de </w:t>
+      </w:r>
+      <w:proofErr w:type="spellStart"/>
+      <w:r>
+        <w:t>contracteur</w:t>
+      </w:r>
+      <w:proofErr w:type="spellEnd"/>
     </w:p>
     <w:p>
       <w:pPr>
@@ -1422,9 +4570,27 @@
           <w:numId w:val="1"/>
         </w:numPr>
       </w:pPr>
-      <w:r>
-        <w:t>Ajout d’une nouvelle contracteur</w:t>
-      </w:r>
+      <w:proofErr w:type="spellStart"/>
+      <w:r>
+        <w:t>Ajout</w:t>
+      </w:r>
+      <w:proofErr w:type="spellEnd"/>
+      <w:r>
+        <w:t xml:space="preserve"> </w:t>
+      </w:r>
+      <w:proofErr w:type="spellStart"/>
+      <w:r>
+        <w:t>d’une</w:t>
+      </w:r>
+      <w:proofErr w:type="spellEnd"/>
+      <w:r>
+        <w:t xml:space="preserve"> nouvelle </w:t>
+      </w:r>
+      <w:proofErr w:type="spellStart"/>
+      <w:r>
+        <w:t>contracteur</w:t>
+      </w:r>
+      <w:proofErr w:type="spellEnd"/>
     </w:p>
     <w:p>
       <w:pPr>
@@ -1434,9 +4600,19 @@
           <w:numId w:val="1"/>
         </w:numPr>
       </w:pPr>
-      <w:r>
-        <w:t>Liste des contracteurs</w:t>
-      </w:r>
+      <w:proofErr w:type="spellStart"/>
+      <w:r>
+        <w:t>Liste</w:t>
+      </w:r>
+      <w:proofErr w:type="spellEnd"/>
+      <w:r>
+        <w:t xml:space="preserve"> des </w:t>
+      </w:r>
+      <w:proofErr w:type="spellStart"/>
+      <w:r>
+        <w:t>contracteurs</w:t>
+      </w:r>
+      <w:proofErr w:type="spellEnd"/>
     </w:p>
     <w:p>
       <w:pPr>
@@ -1458,8 +4634,13 @@
           <w:numId w:val="1"/>
         </w:numPr>
       </w:pPr>
-      <w:r>
-        <w:t>Gestion des items</w:t>
+      <w:proofErr w:type="spellStart"/>
+      <w:r>
+        <w:t>Gestion</w:t>
+      </w:r>
+      <w:proofErr w:type="spellEnd"/>
+      <w:r>
+        <w:t xml:space="preserve"> des items</w:t>
       </w:r>
     </w:p>
     <w:p>
@@ -1470,9 +4651,19 @@
           <w:numId w:val="1"/>
         </w:numPr>
       </w:pPr>
-      <w:r>
-        <w:t>Gestion des materiels</w:t>
-      </w:r>
+      <w:proofErr w:type="spellStart"/>
+      <w:r>
+        <w:t>Gestion</w:t>
+      </w:r>
+      <w:proofErr w:type="spellEnd"/>
+      <w:r>
+        <w:t xml:space="preserve"> des </w:t>
+      </w:r>
+      <w:proofErr w:type="spellStart"/>
+      <w:r>
+        <w:t>materiels</w:t>
+      </w:r>
+      <w:proofErr w:type="spellEnd"/>
     </w:p>
     <w:p>
       <w:pPr>
@@ -1482,8 +4673,13 @@
           <w:numId w:val="1"/>
         </w:numPr>
       </w:pPr>
-      <w:r>
-        <w:t>Gestion des unites</w:t>
+      <w:proofErr w:type="spellStart"/>
+      <w:r>
+        <w:t>Gestion</w:t>
+      </w:r>
+      <w:proofErr w:type="spellEnd"/>
+      <w:r>
+        <w:t xml:space="preserve"> des unites</w:t>
       </w:r>
     </w:p>
     <w:p>
@@ -1494,9 +4690,19 @@
           <w:numId w:val="1"/>
         </w:numPr>
       </w:pPr>
-      <w:r>
-        <w:t>Gestion d’ingenieur</w:t>
-      </w:r>
+      <w:proofErr w:type="spellStart"/>
+      <w:r>
+        <w:t>Gestion</w:t>
+      </w:r>
+      <w:proofErr w:type="spellEnd"/>
+      <w:r>
+        <w:t xml:space="preserve"> </w:t>
+      </w:r>
+      <w:proofErr w:type="spellStart"/>
+      <w:r>
+        <w:t>d’ingenieur</w:t>
+      </w:r>
+      <w:proofErr w:type="spellEnd"/>
     </w:p>
     <w:p>
       <w:pPr>
@@ -1506,9 +4712,19 @@
           <w:numId w:val="1"/>
         </w:numPr>
       </w:pPr>
-      <w:r>
-        <w:t>Ajout d’un nouveau ingenieur</w:t>
-      </w:r>
+      <w:proofErr w:type="spellStart"/>
+      <w:r>
+        <w:t>Ajout</w:t>
+      </w:r>
+      <w:proofErr w:type="spellEnd"/>
+      <w:r>
+        <w:t xml:space="preserve"> d’un nouveau </w:t>
+      </w:r>
+      <w:proofErr w:type="spellStart"/>
+      <w:r>
+        <w:t>ingenieur</w:t>
+      </w:r>
+      <w:proofErr w:type="spellEnd"/>
     </w:p>
     <w:p>
       <w:pPr>
@@ -1518,9 +4734,19 @@
           <w:numId w:val="1"/>
         </w:numPr>
       </w:pPr>
-      <w:r>
-        <w:t>Liste des ingenieurs</w:t>
-      </w:r>
+      <w:proofErr w:type="spellStart"/>
+      <w:r>
+        <w:t>Liste</w:t>
+      </w:r>
+      <w:proofErr w:type="spellEnd"/>
+      <w:r>
+        <w:t xml:space="preserve"> des </w:t>
+      </w:r>
+      <w:proofErr w:type="spellStart"/>
+      <w:r>
+        <w:t>ingenieurs</w:t>
+      </w:r>
+      <w:proofErr w:type="spellEnd"/>
     </w:p>
     <w:p>
       <w:pPr>
@@ -1530,9 +4756,19 @@
           <w:numId w:val="1"/>
         </w:numPr>
       </w:pPr>
-      <w:r>
-        <w:t>Gestion d’utilisateur</w:t>
-      </w:r>
+      <w:proofErr w:type="spellStart"/>
+      <w:r>
+        <w:t>Gestion</w:t>
+      </w:r>
+      <w:proofErr w:type="spellEnd"/>
+      <w:r>
+        <w:t xml:space="preserve"> </w:t>
+      </w:r>
+      <w:proofErr w:type="spellStart"/>
+      <w:r>
+        <w:t>d’utilisateur</w:t>
+      </w:r>
+      <w:proofErr w:type="spellEnd"/>
     </w:p>
     <w:p>
       <w:pPr>
@@ -1542,9 +4778,19 @@
           <w:numId w:val="1"/>
         </w:numPr>
       </w:pPr>
-      <w:r>
-        <w:t>Gestion des utilisateurs</w:t>
-      </w:r>
+      <w:proofErr w:type="spellStart"/>
+      <w:r>
+        <w:t>Gestion</w:t>
+      </w:r>
+      <w:proofErr w:type="spellEnd"/>
+      <w:r>
+        <w:t xml:space="preserve"> des </w:t>
+      </w:r>
+      <w:proofErr w:type="spellStart"/>
+      <w:r>
+        <w:t>utilisateurs</w:t>
+      </w:r>
+      <w:proofErr w:type="spellEnd"/>
     </w:p>
     <w:p>
       <w:pPr>
@@ -1554,10 +4800,19 @@
           <w:numId w:val="1"/>
         </w:numPr>
       </w:pPr>
-      <w:r>
-        <w:lastRenderedPageBreak/>
-        <w:t>Gestion des roles d’utilisateur</w:t>
-      </w:r>
+      <w:proofErr w:type="spellStart"/>
+      <w:r>
+        <w:t>Gestion</w:t>
+      </w:r>
+      <w:proofErr w:type="spellEnd"/>
+      <w:r>
+        <w:t xml:space="preserve"> des roles </w:t>
+      </w:r>
+      <w:proofErr w:type="spellStart"/>
+      <w:r>
+        <w:t>d’utilisateur</w:t>
+      </w:r>
+      <w:proofErr w:type="spellEnd"/>
     </w:p>
     <w:sectPr>
       <w:pgSz w:w="12240" w:h="15840"/>
@@ -1574,7 +4829,7 @@
   <w:abstractNum w:abstractNumId="0" w15:restartNumberingAfterBreak="0">
     <w:nsid w:val="22BC2C70"/>
     <w:multiLevelType w:val="hybridMultilevel"/>
-    <w:tmpl w:val="B65C5532"/>
+    <w:tmpl w:val="A8DCA3EE"/>
     <w:lvl w:ilvl="0" w:tplc="04090001">
       <w:start w:val="1"/>
       <w:numFmt w:val="bullet"/>
@@ -1687,7 +4942,7 @@
   <w:abstractNum w:abstractNumId="1" w15:restartNumberingAfterBreak="0">
     <w:nsid w:val="77886DED"/>
     <w:multiLevelType w:val="hybridMultilevel"/>
-    <w:tmpl w:val="FD8CA2AE"/>
+    <w:tmpl w:val="F6583C56"/>
     <w:lvl w:ilvl="0" w:tplc="04090013">
       <w:start w:val="1"/>
       <w:numFmt w:val="upperRoman"/>

</xml_diff>